<commit_message>
use case's changes 1
</commit_message>
<xml_diff>
--- a/UseCaseuri.docx
+++ b/UseCaseuri.docx
@@ -2899,7 +2899,16 @@
           <w:tcPr>
             <w:tcW w:w="2369" w:type="dxa"/>
           </w:tcPr>
-          <w:p/>
+          <w:p>
+            <w:r>
+              <w:t xml:space="preserve">Banca </w:t>
+            </w:r>
+            <w:proofErr w:type="spellStart"/>
+            <w:r>
+              <w:t>Clientului</w:t>
+            </w:r>
+            <w:proofErr w:type="spellEnd"/>
+          </w:p>
         </w:tc>
       </w:tr>
       <w:tr>
@@ -3720,6 +3729,142 @@
             </w:pPr>
             <w:r>
               <w:t xml:space="preserve">    4.2.3 </w:t>
+            </w:r>
+            <w:proofErr w:type="spellStart"/>
+            <w:r>
+              <w:t>Softul</w:t>
+            </w:r>
+            <w:proofErr w:type="spellEnd"/>
+            <w:r>
+              <w:t xml:space="preserve"> </w:t>
+            </w:r>
+            <w:proofErr w:type="spellStart"/>
+            <w:r>
+              <w:t>primeste</w:t>
+            </w:r>
+            <w:proofErr w:type="spellEnd"/>
+            <w:r>
+              <w:t xml:space="preserve"> </w:t>
+            </w:r>
+            <w:proofErr w:type="spellStart"/>
+            <w:r>
+              <w:t>confirmare</w:t>
+            </w:r>
+            <w:proofErr w:type="spellEnd"/>
+            <w:r>
+              <w:t xml:space="preserve"> de la </w:t>
+            </w:r>
+            <w:proofErr w:type="spellStart"/>
+            <w:r>
+              <w:t>banca</w:t>
+            </w:r>
+            <w:proofErr w:type="spellEnd"/>
+            <w:r>
+              <w:t xml:space="preserve"> ca in </w:t>
+            </w:r>
+            <w:proofErr w:type="spellStart"/>
+            <w:r>
+              <w:t>contul</w:t>
+            </w:r>
+            <w:proofErr w:type="spellEnd"/>
+            <w:r>
+              <w:t xml:space="preserve"> </w:t>
+            </w:r>
+            <w:proofErr w:type="spellStart"/>
+            <w:r>
+              <w:t>clientului</w:t>
+            </w:r>
+            <w:proofErr w:type="spellEnd"/>
+            <w:r>
+              <w:t xml:space="preserve"> se </w:t>
+            </w:r>
+            <w:proofErr w:type="spellStart"/>
+            <w:r>
+              <w:t>afla</w:t>
+            </w:r>
+            <w:proofErr w:type="spellEnd"/>
+            <w:r>
+              <w:t xml:space="preserve"> </w:t>
+            </w:r>
+            <w:proofErr w:type="spellStart"/>
+            <w:r>
+              <w:t>destule</w:t>
+            </w:r>
+            <w:proofErr w:type="spellEnd"/>
+            <w:r>
+              <w:t xml:space="preserve"> </w:t>
+            </w:r>
+            <w:proofErr w:type="spellStart"/>
+            <w:r>
+              <w:t>resurse</w:t>
+            </w:r>
+            <w:proofErr w:type="spellEnd"/>
+            <w:r>
+              <w:t xml:space="preserve"> </w:t>
+            </w:r>
+            <w:proofErr w:type="spellStart"/>
+            <w:r>
+              <w:t>pentru</w:t>
+            </w:r>
+            <w:proofErr w:type="spellEnd"/>
+            <w:r>
+              <w:t xml:space="preserve"> a </w:t>
+            </w:r>
+            <w:proofErr w:type="spellStart"/>
+            <w:r>
+              <w:t>efectua</w:t>
+            </w:r>
+            <w:proofErr w:type="spellEnd"/>
+            <w:r>
+              <w:t xml:space="preserve"> </w:t>
+            </w:r>
+            <w:proofErr w:type="spellStart"/>
+            <w:r>
+              <w:t>tranzactia</w:t>
+            </w:r>
+            <w:proofErr w:type="spellEnd"/>
+          </w:p>
+          <w:p>
+            <w:pPr>
+              <w:ind w:left="360"/>
+            </w:pPr>
+            <w:r>
+              <w:t xml:space="preserve">    4.2.4 Se </w:t>
+            </w:r>
+            <w:proofErr w:type="spellStart"/>
+            <w:r>
+              <w:t>efectueaza</w:t>
+            </w:r>
+            <w:proofErr w:type="spellEnd"/>
+            <w:r>
+              <w:t xml:space="preserve"> </w:t>
+            </w:r>
+            <w:proofErr w:type="spellStart"/>
+            <w:r>
+              <w:t>tranzactia</w:t>
+            </w:r>
+            <w:proofErr w:type="spellEnd"/>
+            <w:r>
+              <w:t xml:space="preserve"> de </w:t>
+            </w:r>
+            <w:proofErr w:type="spellStart"/>
+            <w:r>
+              <w:t>plata</w:t>
+            </w:r>
+            <w:proofErr w:type="spellEnd"/>
+          </w:p>
+          <w:p>
+            <w:pPr>
+              <w:ind w:left="360"/>
+            </w:pPr>
+            <w:r>
+              <w:t xml:space="preserve">    4.2.</w:t>
+            </w:r>
+            <w:r>
+              <w:t>5</w:t>
+            </w:r>
+            <w:r>
+              <w:t xml:space="preserve"> </w:t>
             </w:r>
             <w:proofErr w:type="spellStart"/>
             <w:r>
@@ -4435,8 +4580,46 @@
             <w:gridSpan w:val="3"/>
           </w:tcPr>
           <w:p>
-            <w:bookmarkStart w:id="0" w:name="_GoBack"/>
-            <w:bookmarkEnd w:id="0"/>
+            <w:r>
+              <w:t xml:space="preserve">PRE-1: </w:t>
+            </w:r>
+            <w:proofErr w:type="spellStart"/>
+            <w:r>
+              <w:t>Adminul</w:t>
+            </w:r>
+            <w:proofErr w:type="spellEnd"/>
+            <w:r>
+              <w:t xml:space="preserve"> </w:t>
+            </w:r>
+            <w:proofErr w:type="spellStart"/>
+            <w:r>
+              <w:t>este</w:t>
+            </w:r>
+            <w:proofErr w:type="spellEnd"/>
+            <w:r>
+              <w:t xml:space="preserve"> </w:t>
+            </w:r>
+            <w:proofErr w:type="spellStart"/>
+            <w:r>
+              <w:t>autentificat</w:t>
+            </w:r>
+            <w:proofErr w:type="spellEnd"/>
+            <w:r>
+              <w:t xml:space="preserve"> cu </w:t>
+            </w:r>
+            <w:proofErr w:type="spellStart"/>
+            <w:r>
+              <w:t>credentialele</w:t>
+            </w:r>
+            <w:proofErr w:type="spellEnd"/>
+            <w:r>
+              <w:t xml:space="preserve"> </w:t>
+            </w:r>
+            <w:proofErr w:type="spellStart"/>
+            <w:r>
+              <w:t>necesare</w:t>
+            </w:r>
+            <w:proofErr w:type="spellEnd"/>
           </w:p>
         </w:tc>
       </w:tr>
@@ -4458,7 +4641,162 @@
             <w:tcW w:w="7105" w:type="dxa"/>
             <w:gridSpan w:val="3"/>
           </w:tcPr>
-          <w:p/>
+          <w:p>
+            <w:r>
+              <w:t xml:space="preserve">POST-1: Un manager a </w:t>
+            </w:r>
+            <w:proofErr w:type="spellStart"/>
+            <w:r>
+              <w:t>fost</w:t>
+            </w:r>
+            <w:proofErr w:type="spellEnd"/>
+            <w:r>
+              <w:t xml:space="preserve"> </w:t>
+            </w:r>
+            <w:proofErr w:type="spellStart"/>
+            <w:r>
+              <w:t>adaugat</w:t>
+            </w:r>
+            <w:proofErr w:type="spellEnd"/>
+            <w:r>
+              <w:t xml:space="preserve"> in BD </w:t>
+            </w:r>
+            <w:proofErr w:type="spellStart"/>
+            <w:r>
+              <w:t>si</w:t>
+            </w:r>
+            <w:proofErr w:type="spellEnd"/>
+            <w:r>
+              <w:t xml:space="preserve"> are un </w:t>
+            </w:r>
+            <w:proofErr w:type="spellStart"/>
+            <w:r>
+              <w:t>cinematograf</w:t>
+            </w:r>
+            <w:proofErr w:type="spellEnd"/>
+            <w:r>
+              <w:t xml:space="preserve"> </w:t>
+            </w:r>
+            <w:proofErr w:type="spellStart"/>
+            <w:r>
+              <w:t>asignat</w:t>
+            </w:r>
+            <w:proofErr w:type="spellEnd"/>
+          </w:p>
+          <w:p>
+            <w:r>
+              <w:t xml:space="preserve">POST-2: </w:t>
+            </w:r>
+            <w:proofErr w:type="spellStart"/>
+            <w:r>
+              <w:t>Softul</w:t>
+            </w:r>
+            <w:proofErr w:type="spellEnd"/>
+            <w:r>
+              <w:t xml:space="preserve"> </w:t>
+            </w:r>
+            <w:proofErr w:type="spellStart"/>
+            <w:r>
+              <w:t>va</w:t>
+            </w:r>
+            <w:proofErr w:type="spellEnd"/>
+            <w:r>
+              <w:t xml:space="preserve"> </w:t>
+            </w:r>
+            <w:proofErr w:type="spellStart"/>
+            <w:r>
+              <w:t>recunoaste</w:t>
+            </w:r>
+            <w:proofErr w:type="spellEnd"/>
+            <w:r>
+              <w:t xml:space="preserve"> </w:t>
+            </w:r>
+            <w:proofErr w:type="spellStart"/>
+            <w:r>
+              <w:t>credentialele</w:t>
+            </w:r>
+            <w:proofErr w:type="spellEnd"/>
+            <w:r>
+              <w:t xml:space="preserve"> </w:t>
+            </w:r>
+            <w:proofErr w:type="spellStart"/>
+            <w:r>
+              <w:t>managerului</w:t>
+            </w:r>
+            <w:proofErr w:type="spellEnd"/>
+            <w:r>
+              <w:t xml:space="preserve"> </w:t>
+            </w:r>
+            <w:proofErr w:type="spellStart"/>
+            <w:r>
+              <w:t>nou</w:t>
+            </w:r>
+            <w:proofErr w:type="spellEnd"/>
+            <w:r>
+              <w:t xml:space="preserve"> </w:t>
+            </w:r>
+            <w:proofErr w:type="spellStart"/>
+            <w:r>
+              <w:t>creat</w:t>
+            </w:r>
+            <w:proofErr w:type="spellEnd"/>
+            <w:r>
+              <w:t xml:space="preserve"> </w:t>
+            </w:r>
+            <w:proofErr w:type="spellStart"/>
+            <w:r>
+              <w:t>si</w:t>
+            </w:r>
+            <w:proofErr w:type="spellEnd"/>
+            <w:r>
+              <w:t xml:space="preserve"> ii </w:t>
+            </w:r>
+            <w:proofErr w:type="spellStart"/>
+            <w:r>
+              <w:t>va</w:t>
+            </w:r>
+            <w:proofErr w:type="spellEnd"/>
+            <w:r>
+              <w:t xml:space="preserve"> </w:t>
+            </w:r>
+            <w:proofErr w:type="spellStart"/>
+            <w:r>
+              <w:t>oferi</w:t>
+            </w:r>
+            <w:proofErr w:type="spellEnd"/>
+            <w:r>
+              <w:t xml:space="preserve"> </w:t>
+            </w:r>
+            <w:proofErr w:type="spellStart"/>
+            <w:r>
+              <w:t>managerului</w:t>
+            </w:r>
+            <w:proofErr w:type="spellEnd"/>
+            <w:r>
+              <w:t xml:space="preserve"> </w:t>
+            </w:r>
+            <w:proofErr w:type="spellStart"/>
+            <w:r>
+              <w:t>toate</w:t>
+            </w:r>
+            <w:proofErr w:type="spellEnd"/>
+            <w:r>
+              <w:t xml:space="preserve"> </w:t>
+            </w:r>
+            <w:proofErr w:type="spellStart"/>
+            <w:r>
+              <w:t>functionalitatile</w:t>
+            </w:r>
+            <w:proofErr w:type="spellEnd"/>
+            <w:r>
+              <w:t xml:space="preserve"> </w:t>
+            </w:r>
+            <w:proofErr w:type="spellStart"/>
+            <w:r>
+              <w:t>acestuia</w:t>
+            </w:r>
+            <w:proofErr w:type="spellEnd"/>
+          </w:p>
         </w:tc>
       </w:tr>
       <w:tr>
@@ -4477,7 +4815,346 @@
             <w:tcW w:w="7105" w:type="dxa"/>
             <w:gridSpan w:val="3"/>
           </w:tcPr>
-          <w:p/>
+          <w:p>
+            <w:pPr>
+              <w:pStyle w:val="a4"/>
+              <w:numPr>
+                <w:ilvl w:val="0"/>
+                <w:numId w:val="6"/>
+              </w:numPr>
+            </w:pPr>
+            <w:proofErr w:type="spellStart"/>
+            <w:r>
+              <w:t>Adminul</w:t>
+            </w:r>
+            <w:proofErr w:type="spellEnd"/>
+            <w:r>
+              <w:t xml:space="preserve"> se </w:t>
+            </w:r>
+            <w:proofErr w:type="spellStart"/>
+            <w:r>
+              <w:t>logheaza</w:t>
+            </w:r>
+            <w:proofErr w:type="spellEnd"/>
+            <w:r>
+              <w:t xml:space="preserve"> cu </w:t>
+            </w:r>
+            <w:proofErr w:type="spellStart"/>
+            <w:r>
+              <w:t>credentialele</w:t>
+            </w:r>
+            <w:proofErr w:type="spellEnd"/>
+            <w:r>
+              <w:t xml:space="preserve"> </w:t>
+            </w:r>
+            <w:proofErr w:type="spellStart"/>
+            <w:r>
+              <w:t>necesare</w:t>
+            </w:r>
+            <w:proofErr w:type="spellEnd"/>
+          </w:p>
+          <w:p>
+            <w:pPr>
+              <w:pStyle w:val="a4"/>
+              <w:numPr>
+                <w:ilvl w:val="0"/>
+                <w:numId w:val="6"/>
+              </w:numPr>
+            </w:pPr>
+            <w:proofErr w:type="spellStart"/>
+            <w:r>
+              <w:t>Adminul</w:t>
+            </w:r>
+            <w:proofErr w:type="spellEnd"/>
+            <w:r>
+              <w:t xml:space="preserve"> </w:t>
+            </w:r>
+            <w:proofErr w:type="spellStart"/>
+            <w:r>
+              <w:t>apasa</w:t>
+            </w:r>
+            <w:proofErr w:type="spellEnd"/>
+            <w:r>
+              <w:t xml:space="preserve"> </w:t>
+            </w:r>
+            <w:proofErr w:type="spellStart"/>
+            <w:r>
+              <w:t>butonul</w:t>
+            </w:r>
+            <w:proofErr w:type="spellEnd"/>
+            <w:r>
+              <w:t xml:space="preserve"> “</w:t>
+            </w:r>
+            <w:proofErr w:type="spellStart"/>
+            <w:r>
+              <w:t>adauga</w:t>
+            </w:r>
+            <w:proofErr w:type="spellEnd"/>
+            <w:r>
+              <w:t xml:space="preserve"> </w:t>
+            </w:r>
+            <w:proofErr w:type="spellStart"/>
+            <w:r>
+              <w:t>manageri</w:t>
+            </w:r>
+            <w:proofErr w:type="spellEnd"/>
+            <w:r>
+              <w:t>”</w:t>
+            </w:r>
+          </w:p>
+          <w:p>
+            <w:pPr>
+              <w:pStyle w:val="a4"/>
+              <w:numPr>
+                <w:ilvl w:val="0"/>
+                <w:numId w:val="6"/>
+              </w:numPr>
+            </w:pPr>
+            <w:proofErr w:type="spellStart"/>
+            <w:r>
+              <w:t>Sistemul</w:t>
+            </w:r>
+            <w:proofErr w:type="spellEnd"/>
+            <w:r>
+              <w:t xml:space="preserve"> ii </w:t>
+            </w:r>
+            <w:proofErr w:type="spellStart"/>
+            <w:r>
+              <w:t>afiseaza</w:t>
+            </w:r>
+            <w:proofErr w:type="spellEnd"/>
+            <w:r>
+              <w:t xml:space="preserve"> </w:t>
+            </w:r>
+            <w:proofErr w:type="spellStart"/>
+            <w:r>
+              <w:t>adminului</w:t>
+            </w:r>
+            <w:proofErr w:type="spellEnd"/>
+            <w:r>
+              <w:t xml:space="preserve"> o </w:t>
+            </w:r>
+            <w:proofErr w:type="spellStart"/>
+            <w:r>
+              <w:t>lista</w:t>
+            </w:r>
+            <w:proofErr w:type="spellEnd"/>
+            <w:r>
+              <w:t xml:space="preserve"> de </w:t>
+            </w:r>
+            <w:proofErr w:type="spellStart"/>
+            <w:r>
+              <w:t>cinematografele</w:t>
+            </w:r>
+            <w:proofErr w:type="spellEnd"/>
+            <w:r>
+              <w:t xml:space="preserve"> </w:t>
+            </w:r>
+            <w:proofErr w:type="spellStart"/>
+            <w:r>
+              <w:t>existente</w:t>
+            </w:r>
+            <w:proofErr w:type="spellEnd"/>
+          </w:p>
+          <w:p>
+            <w:pPr>
+              <w:pStyle w:val="a4"/>
+              <w:numPr>
+                <w:ilvl w:val="0"/>
+                <w:numId w:val="6"/>
+              </w:numPr>
+            </w:pPr>
+            <w:proofErr w:type="spellStart"/>
+            <w:r>
+              <w:t>Adminul</w:t>
+            </w:r>
+            <w:proofErr w:type="spellEnd"/>
+            <w:r>
+              <w:t xml:space="preserve"> da click </w:t>
+            </w:r>
+            <w:proofErr w:type="spellStart"/>
+            <w:r>
+              <w:t>pe</w:t>
+            </w:r>
+            <w:proofErr w:type="spellEnd"/>
+            <w:r>
+              <w:t xml:space="preserve"> </w:t>
+            </w:r>
+            <w:proofErr w:type="spellStart"/>
+            <w:r>
+              <w:t>butonul</w:t>
+            </w:r>
+            <w:proofErr w:type="spellEnd"/>
+            <w:r>
+              <w:t xml:space="preserve"> de “</w:t>
+            </w:r>
+            <w:proofErr w:type="spellStart"/>
+            <w:r>
+              <w:t>asigneaza</w:t>
+            </w:r>
+            <w:proofErr w:type="spellEnd"/>
+            <w:r>
+              <w:t xml:space="preserve">” din </w:t>
+            </w:r>
+            <w:proofErr w:type="spellStart"/>
+            <w:r>
+              <w:t>dreptul</w:t>
+            </w:r>
+            <w:proofErr w:type="spellEnd"/>
+            <w:r>
+              <w:t xml:space="preserve"> </w:t>
+            </w:r>
+            <w:proofErr w:type="spellStart"/>
+            <w:r>
+              <w:t>unui</w:t>
+            </w:r>
+            <w:proofErr w:type="spellEnd"/>
+            <w:r>
+              <w:t xml:space="preserve"> </w:t>
+            </w:r>
+            <w:proofErr w:type="spellStart"/>
+            <w:r>
+              <w:t>cinematograf</w:t>
+            </w:r>
+            <w:proofErr w:type="spellEnd"/>
+            <w:r>
+              <w:t xml:space="preserve"> </w:t>
+            </w:r>
+          </w:p>
+          <w:p>
+            <w:pPr>
+              <w:pStyle w:val="a4"/>
+              <w:numPr>
+                <w:ilvl w:val="0"/>
+                <w:numId w:val="6"/>
+              </w:numPr>
+            </w:pPr>
+            <w:proofErr w:type="spellStart"/>
+            <w:r>
+              <w:t>Sistemul</w:t>
+            </w:r>
+            <w:proofErr w:type="spellEnd"/>
+            <w:r>
+              <w:t xml:space="preserve"> ii </w:t>
+            </w:r>
+            <w:proofErr w:type="spellStart"/>
+            <w:r>
+              <w:t>afiseaza</w:t>
+            </w:r>
+            <w:proofErr w:type="spellEnd"/>
+            <w:r>
+              <w:t xml:space="preserve"> un </w:t>
+            </w:r>
+            <w:proofErr w:type="spellStart"/>
+            <w:r>
+              <w:t>formular</w:t>
+            </w:r>
+            <w:proofErr w:type="spellEnd"/>
+            <w:r>
+              <w:t xml:space="preserve"> cu </w:t>
+            </w:r>
+            <w:proofErr w:type="spellStart"/>
+            <w:r>
+              <w:t>nume</w:t>
+            </w:r>
+            <w:proofErr w:type="spellEnd"/>
+            <w:r>
+              <w:t xml:space="preserve"> </w:t>
+            </w:r>
+            <w:proofErr w:type="spellStart"/>
+            <w:proofErr w:type="gramStart"/>
+            <w:r>
+              <w:t>manager,data</w:t>
+            </w:r>
+            <w:proofErr w:type="spellEnd"/>
+            <w:proofErr w:type="gramEnd"/>
+            <w:r>
+              <w:t xml:space="preserve"> </w:t>
+            </w:r>
+            <w:proofErr w:type="spellStart"/>
+            <w:r>
+              <w:t>nasterii,telefon,email,parola_initiala</w:t>
+            </w:r>
+            <w:proofErr w:type="spellEnd"/>
+          </w:p>
+          <w:p>
+            <w:pPr>
+              <w:pStyle w:val="a4"/>
+              <w:numPr>
+                <w:ilvl w:val="0"/>
+                <w:numId w:val="6"/>
+              </w:numPr>
+            </w:pPr>
+            <w:proofErr w:type="spellStart"/>
+            <w:r>
+              <w:t>Sistemul</w:t>
+            </w:r>
+            <w:proofErr w:type="spellEnd"/>
+            <w:r>
+              <w:t xml:space="preserve"> </w:t>
+            </w:r>
+            <w:proofErr w:type="spellStart"/>
+            <w:r>
+              <w:t>creaza</w:t>
+            </w:r>
+            <w:proofErr w:type="spellEnd"/>
+            <w:r>
+              <w:t xml:space="preserve"> </w:t>
+            </w:r>
+            <w:proofErr w:type="spellStart"/>
+            <w:r>
+              <w:t>contul</w:t>
+            </w:r>
+            <w:proofErr w:type="spellEnd"/>
+            <w:r>
+              <w:t xml:space="preserve"> </w:t>
+            </w:r>
+            <w:proofErr w:type="spellStart"/>
+            <w:r>
+              <w:t>managerului</w:t>
+            </w:r>
+            <w:proofErr w:type="spellEnd"/>
+            <w:r>
+              <w:t xml:space="preserve"> cu </w:t>
+            </w:r>
+            <w:proofErr w:type="spellStart"/>
+            <w:r>
+              <w:t>credentialele</w:t>
+            </w:r>
+            <w:proofErr w:type="spellEnd"/>
+            <w:r>
+              <w:t xml:space="preserve"> </w:t>
+            </w:r>
+            <w:proofErr w:type="spellStart"/>
+            <w:r>
+              <w:t>introduse</w:t>
+            </w:r>
+            <w:proofErr w:type="spellEnd"/>
+            <w:r>
+              <w:t xml:space="preserve"> de admin </w:t>
+            </w:r>
+            <w:proofErr w:type="spellStart"/>
+            <w:r>
+              <w:t>si</w:t>
+            </w:r>
+            <w:proofErr w:type="spellEnd"/>
+            <w:r>
+              <w:t xml:space="preserve"> ii </w:t>
+            </w:r>
+            <w:proofErr w:type="spellStart"/>
+            <w:r>
+              <w:t>asigneaza</w:t>
+            </w:r>
+            <w:proofErr w:type="spellEnd"/>
+            <w:r>
+              <w:t xml:space="preserve"> </w:t>
+            </w:r>
+            <w:proofErr w:type="spellStart"/>
+            <w:r>
+              <w:t>cinematograful</w:t>
+            </w:r>
+            <w:proofErr w:type="spellEnd"/>
+          </w:p>
         </w:tc>
       </w:tr>
       <w:tr>
@@ -4496,7 +5173,39 @@
             <w:tcW w:w="7105" w:type="dxa"/>
             <w:gridSpan w:val="3"/>
           </w:tcPr>
-          <w:p/>
+          <w:p>
+            <w:pPr>
+              <w:pStyle w:val="a4"/>
+              <w:numPr>
+                <w:ilvl w:val="0"/>
+                <w:numId w:val="8"/>
+              </w:numPr>
+            </w:pPr>
+            <w:proofErr w:type="spellStart"/>
+            <w:r>
+              <w:t>Adminul</w:t>
+            </w:r>
+            <w:proofErr w:type="spellEnd"/>
+            <w:r>
+              <w:t xml:space="preserve"> </w:t>
+            </w:r>
+            <w:proofErr w:type="spellStart"/>
+            <w:r>
+              <w:t>modifica</w:t>
+            </w:r>
+            <w:proofErr w:type="spellEnd"/>
+            <w:r>
+              <w:t xml:space="preserve"> </w:t>
+            </w:r>
+            <w:proofErr w:type="spellStart"/>
+            <w:r>
+              <w:t>tabelele</w:t>
+            </w:r>
+            <w:proofErr w:type="spellEnd"/>
+            <w:r>
+              <w:t xml:space="preserve"> din BD manual</w:t>
+            </w:r>
+          </w:p>
         </w:tc>
       </w:tr>
       <w:tr>
@@ -4515,7 +5224,1622 @@
             <w:tcW w:w="7105" w:type="dxa"/>
             <w:gridSpan w:val="3"/>
           </w:tcPr>
+          <w:p>
+            <w:r>
+              <w:t xml:space="preserve"> None</w:t>
+            </w:r>
+          </w:p>
+        </w:tc>
+      </w:tr>
+    </w:tbl>
+    <w:p/>
+    <w:p/>
+    <w:tbl>
+      <w:tblPr>
+        <w:tblStyle w:val="a3"/>
+        <w:tblW w:w="0" w:type="auto"/>
+        <w:tblLook w:val="04A0" w:firstRow="1" w:lastRow="0" w:firstColumn="1" w:lastColumn="0" w:noHBand="0" w:noVBand="1"/>
+      </w:tblPr>
+      <w:tblGrid>
+        <w:gridCol w:w="2245"/>
+        <w:gridCol w:w="2368"/>
+        <w:gridCol w:w="2368"/>
+        <w:gridCol w:w="2369"/>
+      </w:tblGrid>
+      <w:tr>
+        <w:tc>
+          <w:tcPr>
+            <w:tcW w:w="2245" w:type="dxa"/>
+          </w:tcPr>
+          <w:p>
+            <w:r>
+              <w:t>ID and name</w:t>
+            </w:r>
+          </w:p>
+        </w:tc>
+        <w:tc>
+          <w:tcPr>
+            <w:tcW w:w="7105" w:type="dxa"/>
+            <w:gridSpan w:val="3"/>
+          </w:tcPr>
+          <w:p>
+            <w:r>
+              <w:t xml:space="preserve">UC-4 </w:t>
+            </w:r>
+            <w:proofErr w:type="spellStart"/>
+            <w:r>
+              <w:t>Stergere</w:t>
+            </w:r>
+            <w:proofErr w:type="spellEnd"/>
+            <w:r>
+              <w:t xml:space="preserve"> </w:t>
+            </w:r>
+            <w:proofErr w:type="spellStart"/>
+            <w:r>
+              <w:t>manageri</w:t>
+            </w:r>
+            <w:proofErr w:type="spellEnd"/>
+            <w:r>
+              <w:t xml:space="preserve"> in </w:t>
+            </w:r>
+            <w:proofErr w:type="spellStart"/>
+            <w:r>
+              <w:t>sistem</w:t>
+            </w:r>
+            <w:proofErr w:type="spellEnd"/>
+          </w:p>
+        </w:tc>
+      </w:tr>
+      <w:tr>
+        <w:tc>
+          <w:tcPr>
+            <w:tcW w:w="2245" w:type="dxa"/>
+          </w:tcPr>
+          <w:p>
+            <w:r>
+              <w:t>Primary actor</w:t>
+            </w:r>
+          </w:p>
+        </w:tc>
+        <w:tc>
+          <w:tcPr>
+            <w:tcW w:w="2368" w:type="dxa"/>
+          </w:tcPr>
+          <w:p>
+            <w:r>
+              <w:t>Admin</w:t>
+            </w:r>
+          </w:p>
+        </w:tc>
+        <w:tc>
+          <w:tcPr>
+            <w:tcW w:w="2368" w:type="dxa"/>
+          </w:tcPr>
+          <w:p>
+            <w:r>
+              <w:t>Secondary actors</w:t>
+            </w:r>
+          </w:p>
+        </w:tc>
+        <w:tc>
+          <w:tcPr>
+            <w:tcW w:w="2369" w:type="dxa"/>
+          </w:tcPr>
           <w:p/>
+        </w:tc>
+      </w:tr>
+      <w:tr>
+        <w:tc>
+          <w:tcPr>
+            <w:tcW w:w="2245" w:type="dxa"/>
+          </w:tcPr>
+          <w:p>
+            <w:r>
+              <w:t>Description</w:t>
+            </w:r>
+          </w:p>
+        </w:tc>
+        <w:tc>
+          <w:tcPr>
+            <w:tcW w:w="7105" w:type="dxa"/>
+            <w:gridSpan w:val="3"/>
+          </w:tcPr>
+          <w:p>
+            <w:proofErr w:type="spellStart"/>
+            <w:r>
+              <w:t>Administratorul</w:t>
+            </w:r>
+            <w:proofErr w:type="spellEnd"/>
+            <w:r>
+              <w:t xml:space="preserve"> </w:t>
+            </w:r>
+            <w:proofErr w:type="spellStart"/>
+            <w:r>
+              <w:t>sterge</w:t>
+            </w:r>
+            <w:proofErr w:type="spellEnd"/>
+            <w:r>
+              <w:t xml:space="preserve"> </w:t>
+            </w:r>
+            <w:proofErr w:type="spellStart"/>
+            <w:r>
+              <w:t>manageri</w:t>
+            </w:r>
+            <w:proofErr w:type="spellEnd"/>
+            <w:r>
+              <w:t xml:space="preserve"> in </w:t>
+            </w:r>
+            <w:proofErr w:type="spellStart"/>
+            <w:r>
+              <w:t>sistem</w:t>
+            </w:r>
+            <w:proofErr w:type="spellEnd"/>
+            <w:r>
+              <w:t xml:space="preserve"> </w:t>
+            </w:r>
+          </w:p>
+        </w:tc>
+      </w:tr>
+      <w:tr>
+        <w:tc>
+          <w:tcPr>
+            <w:tcW w:w="2245" w:type="dxa"/>
+          </w:tcPr>
+          <w:p>
+            <w:r>
+              <w:lastRenderedPageBreak/>
+              <w:t>Trigger</w:t>
+            </w:r>
+          </w:p>
+        </w:tc>
+        <w:tc>
+          <w:tcPr>
+            <w:tcW w:w="7105" w:type="dxa"/>
+            <w:gridSpan w:val="3"/>
+          </w:tcPr>
+          <w:p>
+            <w:proofErr w:type="spellStart"/>
+            <w:r>
+              <w:t>Admi</w:t>
+            </w:r>
+            <w:r>
+              <w:t>nistratorul</w:t>
+            </w:r>
+            <w:proofErr w:type="spellEnd"/>
+            <w:r>
+              <w:t xml:space="preserve"> </w:t>
+            </w:r>
+            <w:proofErr w:type="spellStart"/>
+            <w:r>
+              <w:t>apasa</w:t>
+            </w:r>
+            <w:proofErr w:type="spellEnd"/>
+            <w:r>
+              <w:t xml:space="preserve"> </w:t>
+            </w:r>
+            <w:proofErr w:type="spellStart"/>
+            <w:r>
+              <w:t>butonul</w:t>
+            </w:r>
+            <w:proofErr w:type="spellEnd"/>
+            <w:r>
+              <w:t xml:space="preserve"> “</w:t>
+            </w:r>
+            <w:proofErr w:type="spellStart"/>
+            <w:r>
+              <w:t>sterge</w:t>
+            </w:r>
+            <w:proofErr w:type="spellEnd"/>
+            <w:r>
+              <w:t xml:space="preserve"> manager</w:t>
+            </w:r>
+            <w:r>
+              <w:t>”</w:t>
+            </w:r>
+            <w:r>
+              <w:t xml:space="preserve"> din UI</w:t>
+            </w:r>
+          </w:p>
+        </w:tc>
+      </w:tr>
+      <w:tr>
+        <w:tc>
+          <w:tcPr>
+            <w:tcW w:w="2245" w:type="dxa"/>
+          </w:tcPr>
+          <w:p>
+            <w:r>
+              <w:t>Preconditions</w:t>
+            </w:r>
+          </w:p>
+        </w:tc>
+        <w:tc>
+          <w:tcPr>
+            <w:tcW w:w="7105" w:type="dxa"/>
+            <w:gridSpan w:val="3"/>
+          </w:tcPr>
+          <w:p>
+            <w:r>
+              <w:t xml:space="preserve">PRE-1: </w:t>
+            </w:r>
+            <w:proofErr w:type="spellStart"/>
+            <w:r>
+              <w:t>Adminul</w:t>
+            </w:r>
+            <w:proofErr w:type="spellEnd"/>
+            <w:r>
+              <w:t xml:space="preserve"> </w:t>
+            </w:r>
+            <w:proofErr w:type="spellStart"/>
+            <w:r>
+              <w:t>este</w:t>
+            </w:r>
+            <w:proofErr w:type="spellEnd"/>
+            <w:r>
+              <w:t xml:space="preserve"> </w:t>
+            </w:r>
+            <w:proofErr w:type="spellStart"/>
+            <w:r>
+              <w:t>autentificat</w:t>
+            </w:r>
+            <w:proofErr w:type="spellEnd"/>
+            <w:r>
+              <w:t xml:space="preserve"> cu </w:t>
+            </w:r>
+            <w:proofErr w:type="spellStart"/>
+            <w:r>
+              <w:t>credentialele</w:t>
+            </w:r>
+            <w:proofErr w:type="spellEnd"/>
+            <w:r>
+              <w:t xml:space="preserve"> </w:t>
+            </w:r>
+            <w:proofErr w:type="spellStart"/>
+            <w:r>
+              <w:t>necesare</w:t>
+            </w:r>
+            <w:proofErr w:type="spellEnd"/>
+          </w:p>
+        </w:tc>
+      </w:tr>
+      <w:tr>
+        <w:tc>
+          <w:tcPr>
+            <w:tcW w:w="2245" w:type="dxa"/>
+          </w:tcPr>
+          <w:p>
+            <w:proofErr w:type="spellStart"/>
+            <w:r>
+              <w:t>Postconditions</w:t>
+            </w:r>
+            <w:proofErr w:type="spellEnd"/>
+          </w:p>
+        </w:tc>
+        <w:tc>
+          <w:tcPr>
+            <w:tcW w:w="7105" w:type="dxa"/>
+            <w:gridSpan w:val="3"/>
+          </w:tcPr>
+          <w:p>
+            <w:r>
+              <w:t>POST-</w:t>
+            </w:r>
+            <w:proofErr w:type="gramStart"/>
+            <w:r>
+              <w:t>1</w:t>
+            </w:r>
+            <w:r>
+              <w:t>:Managerul</w:t>
+            </w:r>
+            <w:proofErr w:type="gramEnd"/>
+            <w:r>
+              <w:t xml:space="preserve"> </w:t>
+            </w:r>
+            <w:proofErr w:type="spellStart"/>
+            <w:r>
+              <w:t>este</w:t>
+            </w:r>
+            <w:proofErr w:type="spellEnd"/>
+            <w:r>
+              <w:t xml:space="preserve"> </w:t>
+            </w:r>
+            <w:proofErr w:type="spellStart"/>
+            <w:r>
+              <w:t>sters</w:t>
+            </w:r>
+            <w:proofErr w:type="spellEnd"/>
+            <w:r>
+              <w:t xml:space="preserve"> d</w:t>
+            </w:r>
+            <w:r>
+              <w:t xml:space="preserve">in BD </w:t>
+            </w:r>
+          </w:p>
+          <w:p>
+            <w:r>
+              <w:t xml:space="preserve">POST-2: </w:t>
+            </w:r>
+            <w:proofErr w:type="spellStart"/>
+            <w:r>
+              <w:t>Softul</w:t>
+            </w:r>
+            <w:proofErr w:type="spellEnd"/>
+            <w:r>
+              <w:t xml:space="preserve"> </w:t>
+            </w:r>
+            <w:r>
+              <w:t xml:space="preserve">nu </w:t>
+            </w:r>
+            <w:proofErr w:type="spellStart"/>
+            <w:r>
+              <w:t>va</w:t>
+            </w:r>
+            <w:proofErr w:type="spellEnd"/>
+            <w:r>
+              <w:t xml:space="preserve"> </w:t>
+            </w:r>
+            <w:proofErr w:type="spellStart"/>
+            <w:r>
+              <w:t>mai</w:t>
+            </w:r>
+            <w:proofErr w:type="spellEnd"/>
+            <w:r>
+              <w:t xml:space="preserve"> </w:t>
+            </w:r>
+            <w:proofErr w:type="spellStart"/>
+            <w:r>
+              <w:t>recunoaste</w:t>
+            </w:r>
+            <w:proofErr w:type="spellEnd"/>
+            <w:r>
+              <w:t xml:space="preserve"> </w:t>
+            </w:r>
+            <w:proofErr w:type="spellStart"/>
+            <w:r>
+              <w:t>credentialele</w:t>
+            </w:r>
+            <w:proofErr w:type="spellEnd"/>
+            <w:r>
+              <w:t xml:space="preserve"> </w:t>
+            </w:r>
+            <w:proofErr w:type="spellStart"/>
+            <w:r>
+              <w:t>managerului</w:t>
+            </w:r>
+            <w:proofErr w:type="spellEnd"/>
+            <w:r>
+              <w:t xml:space="preserve"> </w:t>
+            </w:r>
+            <w:proofErr w:type="spellStart"/>
+            <w:r>
+              <w:t>si</w:t>
+            </w:r>
+            <w:proofErr w:type="spellEnd"/>
+            <w:r>
+              <w:t xml:space="preserve"> </w:t>
+            </w:r>
+            <w:r>
+              <w:t xml:space="preserve">nu </w:t>
+            </w:r>
+            <w:r>
+              <w:t xml:space="preserve">ii </w:t>
+            </w:r>
+            <w:proofErr w:type="spellStart"/>
+            <w:r>
+              <w:t>va</w:t>
+            </w:r>
+            <w:proofErr w:type="spellEnd"/>
+            <w:r>
+              <w:t xml:space="preserve"> </w:t>
+            </w:r>
+            <w:proofErr w:type="spellStart"/>
+            <w:r>
+              <w:t>mai</w:t>
+            </w:r>
+            <w:proofErr w:type="spellEnd"/>
+            <w:r>
+              <w:t xml:space="preserve"> </w:t>
+            </w:r>
+            <w:proofErr w:type="spellStart"/>
+            <w:r>
+              <w:t>oferi</w:t>
+            </w:r>
+            <w:proofErr w:type="spellEnd"/>
+            <w:r>
+              <w:t xml:space="preserve"> </w:t>
+            </w:r>
+            <w:proofErr w:type="spellStart"/>
+            <w:r>
+              <w:t>managerului</w:t>
+            </w:r>
+            <w:proofErr w:type="spellEnd"/>
+            <w:r>
+              <w:t xml:space="preserve"> </w:t>
+            </w:r>
+            <w:proofErr w:type="spellStart"/>
+            <w:r>
+              <w:t>functionalitatile</w:t>
+            </w:r>
+            <w:proofErr w:type="spellEnd"/>
+            <w:r>
+              <w:t xml:space="preserve"> </w:t>
+            </w:r>
+            <w:proofErr w:type="spellStart"/>
+            <w:r>
+              <w:t>acestuia</w:t>
+            </w:r>
+            <w:proofErr w:type="spellEnd"/>
+          </w:p>
+        </w:tc>
+      </w:tr>
+      <w:tr>
+        <w:tc>
+          <w:tcPr>
+            <w:tcW w:w="2245" w:type="dxa"/>
+          </w:tcPr>
+          <w:p>
+            <w:r>
+              <w:t>Normal flow</w:t>
+            </w:r>
+          </w:p>
+        </w:tc>
+        <w:tc>
+          <w:tcPr>
+            <w:tcW w:w="7105" w:type="dxa"/>
+            <w:gridSpan w:val="3"/>
+          </w:tcPr>
+          <w:p>
+            <w:pPr>
+              <w:pStyle w:val="a4"/>
+              <w:numPr>
+                <w:ilvl w:val="0"/>
+                <w:numId w:val="10"/>
+              </w:numPr>
+            </w:pPr>
+            <w:r>
+              <w:t xml:space="preserve"> </w:t>
+            </w:r>
+            <w:proofErr w:type="spellStart"/>
+            <w:r>
+              <w:t>Adminul</w:t>
+            </w:r>
+            <w:proofErr w:type="spellEnd"/>
+            <w:r>
+              <w:t xml:space="preserve"> se </w:t>
+            </w:r>
+            <w:proofErr w:type="spellStart"/>
+            <w:r>
+              <w:t>logheaza</w:t>
+            </w:r>
+            <w:proofErr w:type="spellEnd"/>
+            <w:r>
+              <w:t xml:space="preserve"> cu </w:t>
+            </w:r>
+            <w:proofErr w:type="spellStart"/>
+            <w:r>
+              <w:t>credentialele</w:t>
+            </w:r>
+            <w:proofErr w:type="spellEnd"/>
+            <w:r>
+              <w:t xml:space="preserve"> </w:t>
+            </w:r>
+            <w:proofErr w:type="spellStart"/>
+            <w:r>
+              <w:t>necesare</w:t>
+            </w:r>
+            <w:proofErr w:type="spellEnd"/>
+          </w:p>
+          <w:p>
+            <w:pPr>
+              <w:pStyle w:val="a4"/>
+              <w:numPr>
+                <w:ilvl w:val="0"/>
+                <w:numId w:val="9"/>
+              </w:numPr>
+            </w:pPr>
+            <w:r>
+              <w:t xml:space="preserve"> </w:t>
+            </w:r>
+            <w:proofErr w:type="spellStart"/>
+            <w:r>
+              <w:t>Adminul</w:t>
+            </w:r>
+            <w:proofErr w:type="spellEnd"/>
+            <w:r>
+              <w:t xml:space="preserve"> </w:t>
+            </w:r>
+            <w:proofErr w:type="spellStart"/>
+            <w:r>
+              <w:t>apasa</w:t>
+            </w:r>
+            <w:proofErr w:type="spellEnd"/>
+            <w:r>
+              <w:t xml:space="preserve"> </w:t>
+            </w:r>
+            <w:proofErr w:type="spellStart"/>
+            <w:r>
+              <w:t>butonul</w:t>
+            </w:r>
+            <w:proofErr w:type="spellEnd"/>
+            <w:r>
+              <w:t xml:space="preserve"> “</w:t>
+            </w:r>
+            <w:proofErr w:type="spellStart"/>
+            <w:r>
+              <w:t>sterge</w:t>
+            </w:r>
+            <w:proofErr w:type="spellEnd"/>
+            <w:r>
+              <w:t xml:space="preserve"> </w:t>
+            </w:r>
+            <w:proofErr w:type="spellStart"/>
+            <w:r>
+              <w:t>manageri</w:t>
+            </w:r>
+            <w:proofErr w:type="spellEnd"/>
+            <w:r>
+              <w:t>”</w:t>
+            </w:r>
+          </w:p>
+          <w:p>
+            <w:pPr>
+              <w:pStyle w:val="a4"/>
+              <w:numPr>
+                <w:ilvl w:val="0"/>
+                <w:numId w:val="9"/>
+              </w:numPr>
+            </w:pPr>
+            <w:proofErr w:type="spellStart"/>
+            <w:r>
+              <w:t>Softul</w:t>
+            </w:r>
+            <w:proofErr w:type="spellEnd"/>
+            <w:r>
+              <w:t xml:space="preserve"> ii </w:t>
+            </w:r>
+            <w:proofErr w:type="spellStart"/>
+            <w:r>
+              <w:t>afiseaza</w:t>
+            </w:r>
+            <w:proofErr w:type="spellEnd"/>
+            <w:r>
+              <w:t xml:space="preserve"> </w:t>
+            </w:r>
+            <w:proofErr w:type="spellStart"/>
+            <w:r>
+              <w:t>adminului</w:t>
+            </w:r>
+            <w:proofErr w:type="spellEnd"/>
+            <w:r>
+              <w:t xml:space="preserve"> o </w:t>
+            </w:r>
+            <w:proofErr w:type="spellStart"/>
+            <w:r>
+              <w:t>lista</w:t>
+            </w:r>
+            <w:proofErr w:type="spellEnd"/>
+            <w:r>
+              <w:t xml:space="preserve"> cu </w:t>
+            </w:r>
+            <w:proofErr w:type="spellStart"/>
+            <w:r>
+              <w:t>toti</w:t>
+            </w:r>
+            <w:proofErr w:type="spellEnd"/>
+            <w:r>
+              <w:t xml:space="preserve"> </w:t>
+            </w:r>
+            <w:proofErr w:type="spellStart"/>
+            <w:r>
+              <w:t>managerii</w:t>
+            </w:r>
+            <w:proofErr w:type="spellEnd"/>
+          </w:p>
+          <w:p>
+            <w:pPr>
+              <w:pStyle w:val="a4"/>
+              <w:numPr>
+                <w:ilvl w:val="0"/>
+                <w:numId w:val="9"/>
+              </w:numPr>
+            </w:pPr>
+            <w:proofErr w:type="spellStart"/>
+            <w:r>
+              <w:t>Administratorul</w:t>
+            </w:r>
+            <w:proofErr w:type="spellEnd"/>
+            <w:r>
+              <w:t xml:space="preserve"> da click </w:t>
+            </w:r>
+            <w:proofErr w:type="spellStart"/>
+            <w:r>
+              <w:t>pe</w:t>
+            </w:r>
+            <w:proofErr w:type="spellEnd"/>
+            <w:r>
+              <w:t xml:space="preserve"> </w:t>
+            </w:r>
+            <w:proofErr w:type="spellStart"/>
+            <w:r>
+              <w:t>butonul</w:t>
+            </w:r>
+            <w:proofErr w:type="spellEnd"/>
+            <w:r>
+              <w:t xml:space="preserve"> “</w:t>
+            </w:r>
+            <w:proofErr w:type="spellStart"/>
+            <w:r>
+              <w:t>sterge</w:t>
+            </w:r>
+            <w:proofErr w:type="spellEnd"/>
+            <w:r>
+              <w:t xml:space="preserve">” din </w:t>
+            </w:r>
+            <w:proofErr w:type="spellStart"/>
+            <w:r>
+              <w:t>dreapta</w:t>
+            </w:r>
+            <w:proofErr w:type="spellEnd"/>
+            <w:r>
+              <w:t xml:space="preserve"> </w:t>
+            </w:r>
+            <w:proofErr w:type="spellStart"/>
+            <w:r>
+              <w:t>unui</w:t>
+            </w:r>
+            <w:proofErr w:type="spellEnd"/>
+            <w:r>
+              <w:t xml:space="preserve"> manager </w:t>
+            </w:r>
+            <w:proofErr w:type="spellStart"/>
+            <w:r>
+              <w:t>din</w:t>
+            </w:r>
+            <w:proofErr w:type="spellEnd"/>
+            <w:r>
+              <w:t xml:space="preserve"> </w:t>
+            </w:r>
+            <w:proofErr w:type="spellStart"/>
+            <w:r>
+              <w:t>lista</w:t>
+            </w:r>
+            <w:proofErr w:type="spellEnd"/>
+          </w:p>
+          <w:p>
+            <w:pPr>
+              <w:pStyle w:val="a4"/>
+              <w:numPr>
+                <w:ilvl w:val="0"/>
+                <w:numId w:val="9"/>
+              </w:numPr>
+            </w:pPr>
+            <w:proofErr w:type="spellStart"/>
+            <w:r>
+              <w:t>S</w:t>
+            </w:r>
+            <w:r>
+              <w:t>istemul</w:t>
+            </w:r>
+            <w:proofErr w:type="spellEnd"/>
+            <w:r>
+              <w:t xml:space="preserve"> </w:t>
+            </w:r>
+            <w:proofErr w:type="spellStart"/>
+            <w:r>
+              <w:t>sterge</w:t>
+            </w:r>
+            <w:proofErr w:type="spellEnd"/>
+            <w:r>
+              <w:t xml:space="preserve"> </w:t>
+            </w:r>
+            <w:proofErr w:type="spellStart"/>
+            <w:r>
+              <w:t>contul</w:t>
+            </w:r>
+            <w:proofErr w:type="spellEnd"/>
+            <w:r>
+              <w:t xml:space="preserve"> </w:t>
+            </w:r>
+            <w:proofErr w:type="spellStart"/>
+            <w:r>
+              <w:t>managerului</w:t>
+            </w:r>
+            <w:proofErr w:type="spellEnd"/>
+            <w:r>
+              <w:t xml:space="preserve"> </w:t>
+            </w:r>
+            <w:proofErr w:type="spellStart"/>
+            <w:r>
+              <w:t>si</w:t>
+            </w:r>
+            <w:proofErr w:type="spellEnd"/>
+            <w:r>
+              <w:t xml:space="preserve"> ii </w:t>
+            </w:r>
+            <w:proofErr w:type="spellStart"/>
+            <w:r>
+              <w:t>dez</w:t>
+            </w:r>
+            <w:r>
+              <w:t>asigneaza</w:t>
+            </w:r>
+            <w:proofErr w:type="spellEnd"/>
+            <w:r>
+              <w:t xml:space="preserve"> </w:t>
+            </w:r>
+            <w:proofErr w:type="spellStart"/>
+            <w:r>
+              <w:t>cinematograful</w:t>
+            </w:r>
+            <w:proofErr w:type="spellEnd"/>
+          </w:p>
+        </w:tc>
+      </w:tr>
+      <w:tr>
+        <w:tc>
+          <w:tcPr>
+            <w:tcW w:w="2245" w:type="dxa"/>
+          </w:tcPr>
+          <w:p>
+            <w:r>
+              <w:t>Alternative flows</w:t>
+            </w:r>
+          </w:p>
+        </w:tc>
+        <w:tc>
+          <w:tcPr>
+            <w:tcW w:w="7105" w:type="dxa"/>
+            <w:gridSpan w:val="3"/>
+          </w:tcPr>
+          <w:p>
+            <w:pPr>
+              <w:pStyle w:val="a4"/>
+              <w:numPr>
+                <w:ilvl w:val="0"/>
+                <w:numId w:val="8"/>
+              </w:numPr>
+            </w:pPr>
+            <w:proofErr w:type="spellStart"/>
+            <w:r>
+              <w:t>Adminul</w:t>
+            </w:r>
+            <w:proofErr w:type="spellEnd"/>
+            <w:r>
+              <w:t xml:space="preserve"> </w:t>
+            </w:r>
+            <w:proofErr w:type="spellStart"/>
+            <w:r>
+              <w:t>modifica</w:t>
+            </w:r>
+            <w:proofErr w:type="spellEnd"/>
+            <w:r>
+              <w:t xml:space="preserve"> </w:t>
+            </w:r>
+            <w:proofErr w:type="spellStart"/>
+            <w:r>
+              <w:t>tabelele</w:t>
+            </w:r>
+            <w:proofErr w:type="spellEnd"/>
+            <w:r>
+              <w:t xml:space="preserve"> din BD manual</w:t>
+            </w:r>
+          </w:p>
+        </w:tc>
+      </w:tr>
+      <w:tr>
+        <w:tc>
+          <w:tcPr>
+            <w:tcW w:w="2245" w:type="dxa"/>
+          </w:tcPr>
+          <w:p>
+            <w:r>
+              <w:t>Exceptions</w:t>
+            </w:r>
+          </w:p>
+        </w:tc>
+        <w:tc>
+          <w:tcPr>
+            <w:tcW w:w="7105" w:type="dxa"/>
+            <w:gridSpan w:val="3"/>
+          </w:tcPr>
+          <w:p>
+            <w:r>
+              <w:t xml:space="preserve"> E</w:t>
+            </w:r>
+            <w:proofErr w:type="gramStart"/>
+            <w:r>
+              <w:t>1:0.Managerul</w:t>
+            </w:r>
+            <w:proofErr w:type="gramEnd"/>
+            <w:r>
+              <w:t xml:space="preserve"> e </w:t>
+            </w:r>
+            <w:proofErr w:type="spellStart"/>
+            <w:r>
+              <w:t>logat</w:t>
+            </w:r>
+            <w:proofErr w:type="spellEnd"/>
+            <w:r>
+              <w:t xml:space="preserve"> in </w:t>
+            </w:r>
+            <w:proofErr w:type="spellStart"/>
+            <w:r>
+              <w:t>acel</w:t>
+            </w:r>
+            <w:proofErr w:type="spellEnd"/>
+            <w:r>
+              <w:t xml:space="preserve"> moment in </w:t>
+            </w:r>
+            <w:proofErr w:type="spellStart"/>
+            <w:r>
+              <w:t>sistem</w:t>
+            </w:r>
+            <w:proofErr w:type="spellEnd"/>
+            <w:r>
+              <w:t xml:space="preserve"> </w:t>
+            </w:r>
+            <w:proofErr w:type="spellStart"/>
+            <w:r>
+              <w:t>si</w:t>
+            </w:r>
+            <w:proofErr w:type="spellEnd"/>
+            <w:r>
+              <w:t xml:space="preserve"> face </w:t>
+            </w:r>
+            <w:proofErr w:type="spellStart"/>
+            <w:r>
+              <w:t>modificari</w:t>
+            </w:r>
+            <w:proofErr w:type="spellEnd"/>
+            <w:r>
+              <w:t xml:space="preserve"> de </w:t>
+            </w:r>
+            <w:proofErr w:type="spellStart"/>
+            <w:r>
+              <w:t>preturi</w:t>
+            </w:r>
+            <w:proofErr w:type="spellEnd"/>
+          </w:p>
+          <w:p>
+            <w:r>
+              <w:t xml:space="preserve">      1. </w:t>
+            </w:r>
+            <w:proofErr w:type="spellStart"/>
+            <w:r>
+              <w:t>Toate</w:t>
+            </w:r>
+            <w:proofErr w:type="spellEnd"/>
+            <w:r>
+              <w:t xml:space="preserve"> </w:t>
+            </w:r>
+            <w:proofErr w:type="spellStart"/>
+            <w:r>
+              <w:t>operatiile</w:t>
+            </w:r>
+            <w:proofErr w:type="spellEnd"/>
+            <w:r>
+              <w:t xml:space="preserve"> </w:t>
+            </w:r>
+            <w:proofErr w:type="spellStart"/>
+            <w:r>
+              <w:t>facute</w:t>
+            </w:r>
+            <w:proofErr w:type="spellEnd"/>
+            <w:r>
+              <w:t xml:space="preserve"> de manager </w:t>
+            </w:r>
+            <w:proofErr w:type="spellStart"/>
+            <w:r>
+              <w:t>sunt</w:t>
+            </w:r>
+            <w:proofErr w:type="spellEnd"/>
+            <w:r>
+              <w:t xml:space="preserve"> </w:t>
+            </w:r>
+            <w:proofErr w:type="spellStart"/>
+            <w:r>
+              <w:t>anulate</w:t>
+            </w:r>
+            <w:proofErr w:type="spellEnd"/>
+            <w:r>
+              <w:t xml:space="preserve"> de </w:t>
+            </w:r>
+            <w:proofErr w:type="spellStart"/>
+            <w:r>
+              <w:t>catre</w:t>
+            </w:r>
+            <w:proofErr w:type="spellEnd"/>
+            <w:r>
+              <w:t xml:space="preserve"> </w:t>
+            </w:r>
+            <w:proofErr w:type="spellStart"/>
+            <w:r>
+              <w:t>sistem</w:t>
+            </w:r>
+            <w:proofErr w:type="spellEnd"/>
+          </w:p>
+          <w:p>
+            <w:r>
+              <w:t xml:space="preserve">      2. </w:t>
+            </w:r>
+            <w:proofErr w:type="spellStart"/>
+            <w:r>
+              <w:t>Managerul</w:t>
+            </w:r>
+            <w:proofErr w:type="spellEnd"/>
+            <w:r>
+              <w:t xml:space="preserve"> e </w:t>
+            </w:r>
+            <w:proofErr w:type="spellStart"/>
+            <w:r>
+              <w:t>delogat</w:t>
+            </w:r>
+            <w:proofErr w:type="spellEnd"/>
+            <w:r>
+              <w:t xml:space="preserve"> din </w:t>
+            </w:r>
+            <w:proofErr w:type="spellStart"/>
+            <w:r>
+              <w:t>sistem</w:t>
+            </w:r>
+            <w:proofErr w:type="spellEnd"/>
+            <w:r>
+              <w:t xml:space="preserve"> </w:t>
+            </w:r>
+          </w:p>
+          <w:p>
+            <w:r>
+              <w:t xml:space="preserve">      3. </w:t>
+            </w:r>
+            <w:r>
+              <w:t xml:space="preserve">Se </w:t>
+            </w:r>
+            <w:proofErr w:type="spellStart"/>
+            <w:r>
+              <w:t>afiseaza</w:t>
+            </w:r>
+            <w:proofErr w:type="spellEnd"/>
+            <w:r>
+              <w:t xml:space="preserve"> </w:t>
+            </w:r>
+            <w:proofErr w:type="spellStart"/>
+            <w:r>
+              <w:t>mesajul</w:t>
+            </w:r>
+            <w:proofErr w:type="spellEnd"/>
+            <w:r>
+              <w:t xml:space="preserve"> “</w:t>
+            </w:r>
+            <w:proofErr w:type="spellStart"/>
+            <w:r>
+              <w:t>ati</w:t>
+            </w:r>
+            <w:proofErr w:type="spellEnd"/>
+            <w:r>
+              <w:t xml:space="preserve"> </w:t>
+            </w:r>
+            <w:proofErr w:type="spellStart"/>
+            <w:r>
+              <w:t>fost</w:t>
+            </w:r>
+            <w:proofErr w:type="spellEnd"/>
+            <w:r>
+              <w:t xml:space="preserve"> </w:t>
+            </w:r>
+            <w:proofErr w:type="spellStart"/>
+            <w:r>
+              <w:t>sters</w:t>
+            </w:r>
+            <w:proofErr w:type="spellEnd"/>
+            <w:r>
+              <w:t xml:space="preserve"> de </w:t>
+            </w:r>
+            <w:proofErr w:type="spellStart"/>
+            <w:r>
+              <w:t>catre</w:t>
+            </w:r>
+            <w:proofErr w:type="spellEnd"/>
+            <w:r>
+              <w:t xml:space="preserve"> administrator”</w:t>
+            </w:r>
+            <w:r>
+              <w:t xml:space="preserve"> </w:t>
+            </w:r>
+          </w:p>
+          <w:p/>
+        </w:tc>
+      </w:tr>
+    </w:tbl>
+    <w:p/>
+    <w:p/>
+    <w:tbl>
+      <w:tblPr>
+        <w:tblStyle w:val="a3"/>
+        <w:tblW w:w="0" w:type="auto"/>
+        <w:tblLook w:val="04A0" w:firstRow="1" w:lastRow="0" w:firstColumn="1" w:lastColumn="0" w:noHBand="0" w:noVBand="1"/>
+      </w:tblPr>
+      <w:tblGrid>
+        <w:gridCol w:w="2245"/>
+        <w:gridCol w:w="2368"/>
+        <w:gridCol w:w="2368"/>
+        <w:gridCol w:w="2369"/>
+      </w:tblGrid>
+      <w:tr>
+        <w:tc>
+          <w:tcPr>
+            <w:tcW w:w="2245" w:type="dxa"/>
+          </w:tcPr>
+          <w:p>
+            <w:r>
+              <w:t>ID and name</w:t>
+            </w:r>
+          </w:p>
+        </w:tc>
+        <w:tc>
+          <w:tcPr>
+            <w:tcW w:w="7105" w:type="dxa"/>
+            <w:gridSpan w:val="3"/>
+          </w:tcPr>
+          <w:p>
+            <w:r>
+              <w:t xml:space="preserve">UC-5:Creare </w:t>
+            </w:r>
+            <w:proofErr w:type="spellStart"/>
+            <w:r>
+              <w:t>cinematograf</w:t>
+            </w:r>
+            <w:proofErr w:type="spellEnd"/>
+          </w:p>
+        </w:tc>
+      </w:tr>
+      <w:tr>
+        <w:tc>
+          <w:tcPr>
+            <w:tcW w:w="2245" w:type="dxa"/>
+          </w:tcPr>
+          <w:p>
+            <w:r>
+              <w:t>Primary actor</w:t>
+            </w:r>
+          </w:p>
+        </w:tc>
+        <w:tc>
+          <w:tcPr>
+            <w:tcW w:w="2368" w:type="dxa"/>
+          </w:tcPr>
+          <w:p>
+            <w:r>
+              <w:t>Admin</w:t>
+            </w:r>
+          </w:p>
+        </w:tc>
+        <w:tc>
+          <w:tcPr>
+            <w:tcW w:w="2368" w:type="dxa"/>
+          </w:tcPr>
+          <w:p>
+            <w:r>
+              <w:t>Secondary actors</w:t>
+            </w:r>
+          </w:p>
+        </w:tc>
+        <w:tc>
+          <w:tcPr>
+            <w:tcW w:w="2369" w:type="dxa"/>
+          </w:tcPr>
+          <w:p/>
+        </w:tc>
+      </w:tr>
+      <w:tr>
+        <w:tc>
+          <w:tcPr>
+            <w:tcW w:w="2245" w:type="dxa"/>
+          </w:tcPr>
+          <w:p>
+            <w:r>
+              <w:t>Description</w:t>
+            </w:r>
+          </w:p>
+        </w:tc>
+        <w:tc>
+          <w:tcPr>
+            <w:tcW w:w="7105" w:type="dxa"/>
+            <w:gridSpan w:val="3"/>
+          </w:tcPr>
+          <w:p>
+            <w:proofErr w:type="spellStart"/>
+            <w:r>
+              <w:t>Adminul</w:t>
+            </w:r>
+            <w:proofErr w:type="spellEnd"/>
+            <w:r>
+              <w:t xml:space="preserve"> </w:t>
+            </w:r>
+            <w:proofErr w:type="spellStart"/>
+            <w:r>
+              <w:t>creaza</w:t>
+            </w:r>
+            <w:proofErr w:type="spellEnd"/>
+            <w:r>
+              <w:t>/</w:t>
+            </w:r>
+            <w:proofErr w:type="spellStart"/>
+            <w:r>
+              <w:t>adauga</w:t>
+            </w:r>
+            <w:proofErr w:type="spellEnd"/>
+            <w:r>
+              <w:t xml:space="preserve"> un </w:t>
+            </w:r>
+            <w:proofErr w:type="spellStart"/>
+            <w:r>
+              <w:t>nou</w:t>
+            </w:r>
+            <w:proofErr w:type="spellEnd"/>
+            <w:r>
+              <w:t xml:space="preserve"> </w:t>
+            </w:r>
+            <w:proofErr w:type="spellStart"/>
+            <w:r>
+              <w:t>cinematograf</w:t>
+            </w:r>
+            <w:proofErr w:type="spellEnd"/>
+            <w:r>
+              <w:t xml:space="preserve"> in </w:t>
+            </w:r>
+            <w:proofErr w:type="spellStart"/>
+            <w:r>
+              <w:t>sistem</w:t>
+            </w:r>
+            <w:proofErr w:type="spellEnd"/>
+          </w:p>
+        </w:tc>
+      </w:tr>
+      <w:tr>
+        <w:tc>
+          <w:tcPr>
+            <w:tcW w:w="2245" w:type="dxa"/>
+          </w:tcPr>
+          <w:p>
+            <w:r>
+              <w:t>Trigger</w:t>
+            </w:r>
+          </w:p>
+        </w:tc>
+        <w:tc>
+          <w:tcPr>
+            <w:tcW w:w="7105" w:type="dxa"/>
+            <w:gridSpan w:val="3"/>
+          </w:tcPr>
+          <w:p>
+            <w:proofErr w:type="spellStart"/>
+            <w:r>
+              <w:t>Adminul</w:t>
+            </w:r>
+            <w:proofErr w:type="spellEnd"/>
+            <w:r>
+              <w:t xml:space="preserve"> </w:t>
+            </w:r>
+            <w:proofErr w:type="spellStart"/>
+            <w:r>
+              <w:t>apasa</w:t>
+            </w:r>
+            <w:proofErr w:type="spellEnd"/>
+            <w:r>
+              <w:t xml:space="preserve"> </w:t>
+            </w:r>
+            <w:proofErr w:type="spellStart"/>
+            <w:r>
+              <w:t>pe</w:t>
+            </w:r>
+            <w:proofErr w:type="spellEnd"/>
+            <w:r>
+              <w:t xml:space="preserve"> </w:t>
+            </w:r>
+            <w:proofErr w:type="spellStart"/>
+            <w:r>
+              <w:t>butonul</w:t>
+            </w:r>
+            <w:proofErr w:type="spellEnd"/>
+            <w:r>
+              <w:t xml:space="preserve"> “</w:t>
+            </w:r>
+            <w:proofErr w:type="spellStart"/>
+            <w:r>
+              <w:t>creeaza</w:t>
+            </w:r>
+            <w:proofErr w:type="spellEnd"/>
+            <w:r>
+              <w:t xml:space="preserve"> </w:t>
+            </w:r>
+            <w:proofErr w:type="spellStart"/>
+            <w:r>
+              <w:t>cinematograf</w:t>
+            </w:r>
+            <w:proofErr w:type="spellEnd"/>
+            <w:r>
+              <w:t xml:space="preserve">” din </w:t>
+            </w:r>
+            <w:proofErr w:type="spellStart"/>
+            <w:r>
+              <w:t>interfata</w:t>
+            </w:r>
+            <w:proofErr w:type="spellEnd"/>
+            <w:r>
+              <w:t xml:space="preserve"> </w:t>
+            </w:r>
+            <w:proofErr w:type="spellStart"/>
+            <w:r>
+              <w:t>softului</w:t>
+            </w:r>
+            <w:proofErr w:type="spellEnd"/>
+          </w:p>
+        </w:tc>
+      </w:tr>
+      <w:tr>
+        <w:tc>
+          <w:tcPr>
+            <w:tcW w:w="2245" w:type="dxa"/>
+          </w:tcPr>
+          <w:p>
+            <w:r>
+              <w:t>Preconditions</w:t>
+            </w:r>
+          </w:p>
+        </w:tc>
+        <w:tc>
+          <w:tcPr>
+            <w:tcW w:w="7105" w:type="dxa"/>
+            <w:gridSpan w:val="3"/>
+          </w:tcPr>
+          <w:p>
+            <w:r>
+              <w:t xml:space="preserve">PRE-1:Admin </w:t>
+            </w:r>
+            <w:proofErr w:type="spellStart"/>
+            <w:r>
+              <w:t>logat</w:t>
+            </w:r>
+            <w:proofErr w:type="spellEnd"/>
+          </w:p>
+        </w:tc>
+      </w:tr>
+      <w:tr>
+        <w:tc>
+          <w:tcPr>
+            <w:tcW w:w="2245" w:type="dxa"/>
+          </w:tcPr>
+          <w:p>
+            <w:proofErr w:type="spellStart"/>
+            <w:r>
+              <w:t>Postconditions</w:t>
+            </w:r>
+            <w:proofErr w:type="spellEnd"/>
+          </w:p>
+        </w:tc>
+        <w:tc>
+          <w:tcPr>
+            <w:tcW w:w="7105" w:type="dxa"/>
+            <w:gridSpan w:val="3"/>
+          </w:tcPr>
+          <w:p>
+            <w:r>
+              <w:t>POST-1:</w:t>
+            </w:r>
+            <w:r>
+              <w:t xml:space="preserve">Cinematograf </w:t>
+            </w:r>
+            <w:proofErr w:type="spellStart"/>
+            <w:r>
+              <w:t>creeat</w:t>
+            </w:r>
+            <w:proofErr w:type="spellEnd"/>
+          </w:p>
+        </w:tc>
+      </w:tr>
+      <w:tr>
+        <w:tc>
+          <w:tcPr>
+            <w:tcW w:w="2245" w:type="dxa"/>
+          </w:tcPr>
+          <w:p>
+            <w:r>
+              <w:t>Normal flow</w:t>
+            </w:r>
+          </w:p>
+        </w:tc>
+        <w:tc>
+          <w:tcPr>
+            <w:tcW w:w="7105" w:type="dxa"/>
+            <w:gridSpan w:val="3"/>
+          </w:tcPr>
+          <w:p>
+            <w:pPr>
+              <w:pStyle w:val="a4"/>
+              <w:numPr>
+                <w:ilvl w:val="0"/>
+                <w:numId w:val="10"/>
+              </w:numPr>
+            </w:pPr>
+            <w:proofErr w:type="spellStart"/>
+            <w:r>
+              <w:t>Adminul</w:t>
+            </w:r>
+            <w:proofErr w:type="spellEnd"/>
+            <w:r>
+              <w:t xml:space="preserve"> </w:t>
+            </w:r>
+            <w:proofErr w:type="spellStart"/>
+            <w:r>
+              <w:t>apasa</w:t>
+            </w:r>
+            <w:proofErr w:type="spellEnd"/>
+            <w:r>
+              <w:t xml:space="preserve"> </w:t>
+            </w:r>
+            <w:proofErr w:type="spellStart"/>
+            <w:r>
+              <w:t>butonul</w:t>
+            </w:r>
+            <w:proofErr w:type="spellEnd"/>
+            <w:r>
+              <w:t xml:space="preserve"> “</w:t>
+            </w:r>
+            <w:proofErr w:type="spellStart"/>
+            <w:r>
+              <w:t>creeaza</w:t>
+            </w:r>
+            <w:proofErr w:type="spellEnd"/>
+            <w:r>
+              <w:t xml:space="preserve"> </w:t>
+            </w:r>
+            <w:proofErr w:type="spellStart"/>
+            <w:r>
+              <w:t>cinematograf</w:t>
+            </w:r>
+            <w:proofErr w:type="spellEnd"/>
+            <w:r>
+              <w:t>”</w:t>
+            </w:r>
+          </w:p>
+          <w:p>
+            <w:pPr>
+              <w:pStyle w:val="a4"/>
+              <w:numPr>
+                <w:ilvl w:val="0"/>
+                <w:numId w:val="10"/>
+              </w:numPr>
+            </w:pPr>
+            <w:proofErr w:type="spellStart"/>
+            <w:r>
+              <w:t>Sistemul</w:t>
+            </w:r>
+            <w:proofErr w:type="spellEnd"/>
+            <w:r>
+              <w:t xml:space="preserve"> </w:t>
+            </w:r>
+            <w:proofErr w:type="spellStart"/>
+            <w:r>
+              <w:t>afiseaza</w:t>
+            </w:r>
+            <w:proofErr w:type="spellEnd"/>
+            <w:r>
+              <w:t xml:space="preserve"> </w:t>
+            </w:r>
+            <w:proofErr w:type="spellStart"/>
+            <w:r>
+              <w:t>formularul</w:t>
+            </w:r>
+            <w:proofErr w:type="spellEnd"/>
+            <w:r>
+              <w:t xml:space="preserve"> de </w:t>
+            </w:r>
+            <w:proofErr w:type="spellStart"/>
+            <w:r>
+              <w:t>creeare</w:t>
+            </w:r>
+            <w:proofErr w:type="spellEnd"/>
+            <w:r>
+              <w:t xml:space="preserve"> </w:t>
+            </w:r>
+            <w:proofErr w:type="spellStart"/>
+            <w:proofErr w:type="gramStart"/>
+            <w:r>
+              <w:t>cinematograf:nume</w:t>
+            </w:r>
+            <w:proofErr w:type="gramEnd"/>
+            <w:r>
+              <w:t>,adresa</w:t>
+            </w:r>
+            <w:proofErr w:type="spellEnd"/>
+          </w:p>
+          <w:p>
+            <w:pPr>
+              <w:pStyle w:val="a4"/>
+              <w:numPr>
+                <w:ilvl w:val="0"/>
+                <w:numId w:val="10"/>
+              </w:numPr>
+            </w:pPr>
+            <w:proofErr w:type="spellStart"/>
+            <w:r>
+              <w:t>Adminul</w:t>
+            </w:r>
+            <w:proofErr w:type="spellEnd"/>
+            <w:r>
+              <w:t xml:space="preserve"> </w:t>
+            </w:r>
+            <w:proofErr w:type="spellStart"/>
+            <w:r>
+              <w:t>completeaza</w:t>
+            </w:r>
+            <w:proofErr w:type="spellEnd"/>
+            <w:r>
+              <w:t xml:space="preserve"> </w:t>
+            </w:r>
+            <w:proofErr w:type="spellStart"/>
+            <w:r>
+              <w:t>datele</w:t>
+            </w:r>
+            <w:proofErr w:type="spellEnd"/>
+            <w:r>
+              <w:t xml:space="preserve"> </w:t>
+            </w:r>
+            <w:proofErr w:type="spellStart"/>
+            <w:r>
+              <w:t>si</w:t>
+            </w:r>
+            <w:proofErr w:type="spellEnd"/>
+            <w:r>
+              <w:t xml:space="preserve"> </w:t>
+            </w:r>
+            <w:proofErr w:type="spellStart"/>
+            <w:r>
+              <w:t>apasa</w:t>
+            </w:r>
+            <w:proofErr w:type="spellEnd"/>
+            <w:r>
+              <w:t xml:space="preserve"> “</w:t>
+            </w:r>
+            <w:proofErr w:type="spellStart"/>
+            <w:r>
+              <w:t>creeaza</w:t>
+            </w:r>
+            <w:proofErr w:type="spellEnd"/>
+            <w:r>
+              <w:t>”</w:t>
+            </w:r>
+          </w:p>
+          <w:p>
+            <w:pPr>
+              <w:pStyle w:val="a4"/>
+              <w:numPr>
+                <w:ilvl w:val="0"/>
+                <w:numId w:val="10"/>
+              </w:numPr>
+            </w:pPr>
+            <w:proofErr w:type="spellStart"/>
+            <w:r>
+              <w:t>Sistemul</w:t>
+            </w:r>
+            <w:proofErr w:type="spellEnd"/>
+            <w:r>
+              <w:t xml:space="preserve"> </w:t>
+            </w:r>
+            <w:proofErr w:type="spellStart"/>
+            <w:r>
+              <w:t>primeste</w:t>
+            </w:r>
+            <w:proofErr w:type="spellEnd"/>
+            <w:r>
+              <w:t xml:space="preserve"> </w:t>
+            </w:r>
+            <w:proofErr w:type="spellStart"/>
+            <w:r>
+              <w:t>datele</w:t>
+            </w:r>
+            <w:proofErr w:type="spellEnd"/>
+            <w:r>
+              <w:t xml:space="preserve"> </w:t>
+            </w:r>
+            <w:proofErr w:type="spellStart"/>
+            <w:r>
+              <w:t>si</w:t>
+            </w:r>
+            <w:proofErr w:type="spellEnd"/>
+            <w:r>
+              <w:t xml:space="preserve"> </w:t>
+            </w:r>
+            <w:proofErr w:type="spellStart"/>
+            <w:r>
+              <w:t>creeaza</w:t>
+            </w:r>
+            <w:proofErr w:type="spellEnd"/>
+            <w:r>
+              <w:t xml:space="preserve"> un </w:t>
+            </w:r>
+            <w:proofErr w:type="spellStart"/>
+            <w:r>
+              <w:t>cinematograf</w:t>
+            </w:r>
+            <w:proofErr w:type="spellEnd"/>
+          </w:p>
+        </w:tc>
+        <w:bookmarkStart w:id="0" w:name="_GoBack"/>
+        <w:bookmarkEnd w:id="0"/>
+      </w:tr>
+      <w:tr>
+        <w:tc>
+          <w:tcPr>
+            <w:tcW w:w="2245" w:type="dxa"/>
+          </w:tcPr>
+          <w:p>
+            <w:r>
+              <w:t>Alternative flows</w:t>
+            </w:r>
+          </w:p>
+        </w:tc>
+        <w:tc>
+          <w:tcPr>
+            <w:tcW w:w="7105" w:type="dxa"/>
+            <w:gridSpan w:val="3"/>
+          </w:tcPr>
+          <w:p>
+            <w:pPr>
+              <w:pStyle w:val="a4"/>
+              <w:numPr>
+                <w:ilvl w:val="0"/>
+                <w:numId w:val="11"/>
+              </w:numPr>
+            </w:pPr>
+            <w:proofErr w:type="spellStart"/>
+            <w:r>
+              <w:t>Adminul</w:t>
+            </w:r>
+            <w:proofErr w:type="spellEnd"/>
+            <w:r>
+              <w:t xml:space="preserve"> </w:t>
+            </w:r>
+            <w:proofErr w:type="spellStart"/>
+            <w:r>
+              <w:t>modifica</w:t>
+            </w:r>
+            <w:proofErr w:type="spellEnd"/>
+            <w:r>
+              <w:t xml:space="preserve"> </w:t>
+            </w:r>
+            <w:proofErr w:type="spellStart"/>
+            <w:r>
+              <w:t>tabelele</w:t>
+            </w:r>
+            <w:proofErr w:type="spellEnd"/>
+            <w:r>
+              <w:t xml:space="preserve"> din BD manual</w:t>
+            </w:r>
+          </w:p>
+        </w:tc>
+      </w:tr>
+      <w:tr>
+        <w:tc>
+          <w:tcPr>
+            <w:tcW w:w="2245" w:type="dxa"/>
+          </w:tcPr>
+          <w:p>
+            <w:r>
+              <w:t>Exceptions</w:t>
+            </w:r>
+          </w:p>
+        </w:tc>
+        <w:tc>
+          <w:tcPr>
+            <w:tcW w:w="7105" w:type="dxa"/>
+            <w:gridSpan w:val="3"/>
+          </w:tcPr>
+          <w:p>
+            <w:r>
+              <w:t>None</w:t>
+            </w:r>
+          </w:p>
         </w:tc>
       </w:tr>
     </w:tbl>
@@ -4548,7 +6872,16 @@
             <w:tcW w:w="7105" w:type="dxa"/>
             <w:gridSpan w:val="3"/>
           </w:tcPr>
-          <w:p/>
+          <w:p>
+            <w:r>
+              <w:t xml:space="preserve">UC-6:Creeare </w:t>
+            </w:r>
+            <w:proofErr w:type="spellStart"/>
+            <w:r>
+              <w:t>cont</w:t>
+            </w:r>
+            <w:proofErr w:type="spellEnd"/>
+          </w:p>
         </w:tc>
       </w:tr>
       <w:tr>
@@ -4566,7 +6899,11 @@
           <w:tcPr>
             <w:tcW w:w="2368" w:type="dxa"/>
           </w:tcPr>
-          <w:p/>
+          <w:p>
+            <w:r>
+              <w:t>User</w:t>
+            </w:r>
+          </w:p>
         </w:tc>
         <w:tc>
           <w:tcPr>
@@ -4601,7 +6938,48 @@
             <w:tcW w:w="7105" w:type="dxa"/>
             <w:gridSpan w:val="3"/>
           </w:tcPr>
-          <w:p/>
+          <w:p>
+            <w:proofErr w:type="spellStart"/>
+            <w:r>
+              <w:t>Userul</w:t>
+            </w:r>
+            <w:proofErr w:type="spellEnd"/>
+            <w:r>
+              <w:t xml:space="preserve"> </w:t>
+            </w:r>
+            <w:proofErr w:type="spellStart"/>
+            <w:r>
+              <w:t>isi</w:t>
+            </w:r>
+            <w:proofErr w:type="spellEnd"/>
+            <w:r>
+              <w:t xml:space="preserve"> </w:t>
+            </w:r>
+            <w:proofErr w:type="spellStart"/>
+            <w:r>
+              <w:t>creeaza</w:t>
+            </w:r>
+            <w:proofErr w:type="spellEnd"/>
+            <w:r>
+              <w:t xml:space="preserve"> un </w:t>
+            </w:r>
+            <w:proofErr w:type="spellStart"/>
+            <w:r>
+              <w:t>cont</w:t>
+            </w:r>
+            <w:proofErr w:type="spellEnd"/>
+            <w:r>
+              <w:t xml:space="preserve"> de client in </w:t>
+            </w:r>
+            <w:proofErr w:type="spellStart"/>
+            <w:r>
+              <w:t>sistem</w:t>
+            </w:r>
+            <w:proofErr w:type="spellEnd"/>
+            <w:r>
+              <w:t xml:space="preserve"> </w:t>
+            </w:r>
+          </w:p>
         </w:tc>
       </w:tr>
       <w:tr>
@@ -4620,7 +6998,32 @@
             <w:tcW w:w="7105" w:type="dxa"/>
             <w:gridSpan w:val="3"/>
           </w:tcPr>
-          <w:p/>
+          <w:p>
+            <w:proofErr w:type="spellStart"/>
+            <w:r>
+              <w:t>Userul</w:t>
+            </w:r>
+            <w:proofErr w:type="spellEnd"/>
+            <w:r>
+              <w:t xml:space="preserve"> </w:t>
+            </w:r>
+            <w:proofErr w:type="spellStart"/>
+            <w:r>
+              <w:t>apasa</w:t>
+            </w:r>
+            <w:proofErr w:type="spellEnd"/>
+            <w:r>
+              <w:t xml:space="preserve"> </w:t>
+            </w:r>
+            <w:proofErr w:type="spellStart"/>
+            <w:r>
+              <w:t>butonul</w:t>
+            </w:r>
+            <w:proofErr w:type="spellEnd"/>
+            <w:r>
+              <w:t xml:space="preserve"> de “register” </w:t>
+            </w:r>
+          </w:p>
         </w:tc>
       </w:tr>
       <w:tr>
@@ -4639,7 +7042,32 @@
             <w:tcW w:w="7105" w:type="dxa"/>
             <w:gridSpan w:val="3"/>
           </w:tcPr>
-          <w:p/>
+          <w:p>
+            <w:r>
+              <w:t xml:space="preserve">PRE-1:Userul se </w:t>
+            </w:r>
+            <w:proofErr w:type="spellStart"/>
+            <w:r>
+              <w:t>afla</w:t>
+            </w:r>
+            <w:proofErr w:type="spellEnd"/>
+            <w:r>
+              <w:t xml:space="preserve"> la </w:t>
+            </w:r>
+            <w:proofErr w:type="spellStart"/>
+            <w:r>
+              <w:t>pagina</w:t>
+            </w:r>
+            <w:proofErr w:type="spellEnd"/>
+            <w:r>
+              <w:t xml:space="preserve"> de </w:t>
+            </w:r>
+            <w:proofErr w:type="spellStart"/>
+            <w:r>
+              <w:t>autentificare</w:t>
+            </w:r>
+            <w:proofErr w:type="spellEnd"/>
+          </w:p>
         </w:tc>
       </w:tr>
       <w:tr>
@@ -4660,7 +7088,32 @@
             <w:tcW w:w="7105" w:type="dxa"/>
             <w:gridSpan w:val="3"/>
           </w:tcPr>
-          <w:p/>
+          <w:p>
+            <w:r>
+              <w:t xml:space="preserve">POST-1:Un not client </w:t>
+            </w:r>
+            <w:proofErr w:type="spellStart"/>
+            <w:r>
+              <w:t>este</w:t>
+            </w:r>
+            <w:proofErr w:type="spellEnd"/>
+            <w:r>
+              <w:t xml:space="preserve"> </w:t>
+            </w:r>
+            <w:proofErr w:type="spellStart"/>
+            <w:r>
+              <w:t>creeat</w:t>
+            </w:r>
+            <w:proofErr w:type="spellEnd"/>
+            <w:r>
+              <w:t xml:space="preserve"> in </w:t>
+            </w:r>
+            <w:proofErr w:type="spellStart"/>
+            <w:r>
+              <w:t>sistem</w:t>
+            </w:r>
+            <w:proofErr w:type="spellEnd"/>
+          </w:p>
         </w:tc>
       </w:tr>
       <w:tr>
@@ -4679,7 +7132,319 @@
             <w:tcW w:w="7105" w:type="dxa"/>
             <w:gridSpan w:val="3"/>
           </w:tcPr>
-          <w:p/>
+          <w:p>
+            <w:pPr>
+              <w:pStyle w:val="a4"/>
+              <w:numPr>
+                <w:ilvl w:val="0"/>
+                <w:numId w:val="12"/>
+              </w:numPr>
+            </w:pPr>
+            <w:proofErr w:type="spellStart"/>
+            <w:r>
+              <w:t>Userul</w:t>
+            </w:r>
+            <w:proofErr w:type="spellEnd"/>
+            <w:r>
+              <w:t xml:space="preserve"> </w:t>
+            </w:r>
+            <w:proofErr w:type="spellStart"/>
+            <w:r>
+              <w:t>apasa</w:t>
+            </w:r>
+            <w:proofErr w:type="spellEnd"/>
+            <w:r>
+              <w:t xml:space="preserve"> </w:t>
+            </w:r>
+            <w:proofErr w:type="spellStart"/>
+            <w:r>
+              <w:t>butonul</w:t>
+            </w:r>
+            <w:proofErr w:type="spellEnd"/>
+            <w:r>
+              <w:t xml:space="preserve"> de “register” din </w:t>
+            </w:r>
+            <w:proofErr w:type="spellStart"/>
+            <w:r>
+              <w:t>pagina</w:t>
+            </w:r>
+            <w:proofErr w:type="spellEnd"/>
+            <w:r>
+              <w:t xml:space="preserve"> de </w:t>
+            </w:r>
+            <w:proofErr w:type="spellStart"/>
+            <w:r>
+              <w:t>autentificare</w:t>
+            </w:r>
+            <w:proofErr w:type="spellEnd"/>
+          </w:p>
+          <w:p>
+            <w:pPr>
+              <w:pStyle w:val="a4"/>
+              <w:numPr>
+                <w:ilvl w:val="0"/>
+                <w:numId w:val="12"/>
+              </w:numPr>
+            </w:pPr>
+            <w:r>
+              <w:t xml:space="preserve">Un </w:t>
+            </w:r>
+            <w:proofErr w:type="spellStart"/>
+            <w:r>
+              <w:t>formular</w:t>
+            </w:r>
+            <w:proofErr w:type="spellEnd"/>
+            <w:r>
+              <w:t xml:space="preserve"> cu </w:t>
+            </w:r>
+            <w:proofErr w:type="spellStart"/>
+            <w:r>
+              <w:t>urmatoarele</w:t>
+            </w:r>
+            <w:proofErr w:type="spellEnd"/>
+            <w:r>
+              <w:t xml:space="preserve"> </w:t>
+            </w:r>
+            <w:proofErr w:type="spellStart"/>
+            <w:r>
+              <w:t>campuri</w:t>
+            </w:r>
+            <w:proofErr w:type="spellEnd"/>
+            <w:r>
+              <w:t xml:space="preserve"> e </w:t>
+            </w:r>
+            <w:proofErr w:type="spellStart"/>
+            <w:r>
+              <w:t>afisat</w:t>
+            </w:r>
+            <w:proofErr w:type="spellEnd"/>
+            <w:r>
+              <w:t xml:space="preserve"> de </w:t>
+            </w:r>
+            <w:proofErr w:type="spellStart"/>
+            <w:r>
+              <w:t>sistem</w:t>
+            </w:r>
+            <w:proofErr w:type="spellEnd"/>
+            <w:r>
+              <w:t xml:space="preserve">: </w:t>
+            </w:r>
+            <w:proofErr w:type="spellStart"/>
+            <w:proofErr w:type="gramStart"/>
+            <w:r>
+              <w:t>username,email</w:t>
+            </w:r>
+            <w:proofErr w:type="gramEnd"/>
+            <w:r>
+              <w:t>,password,repeat</w:t>
+            </w:r>
+            <w:proofErr w:type="spellEnd"/>
+            <w:r>
+              <w:t xml:space="preserve"> password</w:t>
+            </w:r>
+          </w:p>
+          <w:p>
+            <w:pPr>
+              <w:pStyle w:val="a4"/>
+              <w:numPr>
+                <w:ilvl w:val="0"/>
+                <w:numId w:val="12"/>
+              </w:numPr>
+            </w:pPr>
+            <w:proofErr w:type="spellStart"/>
+            <w:r>
+              <w:t>Userul</w:t>
+            </w:r>
+            <w:proofErr w:type="spellEnd"/>
+            <w:r>
+              <w:t xml:space="preserve"> </w:t>
+            </w:r>
+            <w:proofErr w:type="spellStart"/>
+            <w:r>
+              <w:t>complecteaza</w:t>
+            </w:r>
+            <w:proofErr w:type="spellEnd"/>
+            <w:r>
+              <w:t xml:space="preserve"> </w:t>
+            </w:r>
+            <w:proofErr w:type="spellStart"/>
+            <w:r>
+              <w:t>campurile</w:t>
+            </w:r>
+            <w:proofErr w:type="spellEnd"/>
+            <w:r>
+              <w:t xml:space="preserve"> </w:t>
+            </w:r>
+            <w:proofErr w:type="spellStart"/>
+            <w:r>
+              <w:t>si</w:t>
+            </w:r>
+            <w:proofErr w:type="spellEnd"/>
+            <w:r>
+              <w:t xml:space="preserve"> </w:t>
+            </w:r>
+            <w:proofErr w:type="spellStart"/>
+            <w:r>
+              <w:t>apasa</w:t>
+            </w:r>
+            <w:proofErr w:type="spellEnd"/>
+            <w:r>
+              <w:t xml:space="preserve"> register</w:t>
+            </w:r>
+          </w:p>
+          <w:p>
+            <w:pPr>
+              <w:pStyle w:val="a4"/>
+              <w:numPr>
+                <w:ilvl w:val="0"/>
+                <w:numId w:val="12"/>
+              </w:numPr>
+            </w:pPr>
+            <w:proofErr w:type="spellStart"/>
+            <w:r>
+              <w:t>Sistemul</w:t>
+            </w:r>
+            <w:proofErr w:type="spellEnd"/>
+            <w:r>
+              <w:t xml:space="preserve"> </w:t>
+            </w:r>
+            <w:proofErr w:type="spellStart"/>
+            <w:r>
+              <w:t>creeaza</w:t>
+            </w:r>
+            <w:proofErr w:type="spellEnd"/>
+            <w:r>
+              <w:t xml:space="preserve"> </w:t>
+            </w:r>
+            <w:proofErr w:type="spellStart"/>
+            <w:r>
+              <w:t>trimite</w:t>
+            </w:r>
+            <w:proofErr w:type="spellEnd"/>
+            <w:r>
+              <w:t xml:space="preserve"> </w:t>
+            </w:r>
+            <w:proofErr w:type="spellStart"/>
+            <w:r>
+              <w:t>userului</w:t>
+            </w:r>
+            <w:proofErr w:type="spellEnd"/>
+            <w:r>
+              <w:t xml:space="preserve"> un email de </w:t>
+            </w:r>
+            <w:proofErr w:type="spellStart"/>
+            <w:r>
+              <w:t>verificare</w:t>
+            </w:r>
+            <w:proofErr w:type="spellEnd"/>
+            <w:r>
+              <w:t xml:space="preserve"> a </w:t>
+            </w:r>
+            <w:proofErr w:type="spellStart"/>
+            <w:r>
+              <w:t>emailului</w:t>
+            </w:r>
+            <w:proofErr w:type="spellEnd"/>
+            <w:r>
+              <w:t xml:space="preserve"> </w:t>
+            </w:r>
+            <w:proofErr w:type="spellStart"/>
+            <w:r>
+              <w:t>userului</w:t>
+            </w:r>
+            <w:proofErr w:type="spellEnd"/>
+          </w:p>
+          <w:p>
+            <w:pPr>
+              <w:pStyle w:val="a4"/>
+              <w:numPr>
+                <w:ilvl w:val="0"/>
+                <w:numId w:val="12"/>
+              </w:numPr>
+            </w:pPr>
+            <w:proofErr w:type="spellStart"/>
+            <w:r>
+              <w:lastRenderedPageBreak/>
+              <w:t>Userul</w:t>
+            </w:r>
+            <w:proofErr w:type="spellEnd"/>
+            <w:r>
+              <w:t xml:space="preserve"> </w:t>
+            </w:r>
+            <w:proofErr w:type="spellStart"/>
+            <w:r>
+              <w:t>confirma</w:t>
+            </w:r>
+            <w:proofErr w:type="spellEnd"/>
+            <w:r>
+              <w:t xml:space="preserve"> </w:t>
+            </w:r>
+            <w:proofErr w:type="spellStart"/>
+            <w:r>
+              <w:t>emailul</w:t>
+            </w:r>
+            <w:proofErr w:type="spellEnd"/>
+            <w:r>
+              <w:t xml:space="preserve"> </w:t>
+            </w:r>
+          </w:p>
+          <w:p>
+            <w:pPr>
+              <w:pStyle w:val="a4"/>
+              <w:numPr>
+                <w:ilvl w:val="0"/>
+                <w:numId w:val="12"/>
+              </w:numPr>
+            </w:pPr>
+            <w:proofErr w:type="spellStart"/>
+            <w:r>
+              <w:t>Sistemul</w:t>
+            </w:r>
+            <w:proofErr w:type="spellEnd"/>
+            <w:r>
+              <w:t xml:space="preserve"> </w:t>
+            </w:r>
+            <w:proofErr w:type="spellStart"/>
+            <w:r>
+              <w:t>creeaza</w:t>
+            </w:r>
+            <w:proofErr w:type="spellEnd"/>
+            <w:r>
+              <w:t xml:space="preserve"> </w:t>
+            </w:r>
+            <w:proofErr w:type="spellStart"/>
+            <w:r>
+              <w:t>contul</w:t>
+            </w:r>
+            <w:proofErr w:type="spellEnd"/>
+            <w:r>
+              <w:t xml:space="preserve"> </w:t>
+            </w:r>
+            <w:proofErr w:type="spellStart"/>
+            <w:r>
+              <w:t>si</w:t>
+            </w:r>
+            <w:proofErr w:type="spellEnd"/>
+            <w:r>
+              <w:t xml:space="preserve"> </w:t>
+            </w:r>
+            <w:proofErr w:type="spellStart"/>
+            <w:r>
+              <w:t>logheaza</w:t>
+            </w:r>
+            <w:proofErr w:type="spellEnd"/>
+            <w:r>
+              <w:t xml:space="preserve"> </w:t>
+            </w:r>
+            <w:proofErr w:type="spellStart"/>
+            <w:r>
+              <w:t>userul</w:t>
+            </w:r>
+            <w:proofErr w:type="spellEnd"/>
+            <w:r>
+              <w:t xml:space="preserve"> ca client</w:t>
+            </w:r>
+          </w:p>
         </w:tc>
       </w:tr>
       <w:tr>
@@ -4689,6 +7454,7 @@
           </w:tcPr>
           <w:p>
             <w:r>
+              <w:lastRenderedPageBreak/>
               <w:t>Alternative flows</w:t>
             </w:r>
           </w:p>
@@ -4698,7 +7464,11 @@
             <w:tcW w:w="7105" w:type="dxa"/>
             <w:gridSpan w:val="3"/>
           </w:tcPr>
-          <w:p/>
+          <w:p>
+            <w:r>
+              <w:t>None</w:t>
+            </w:r>
+          </w:p>
         </w:tc>
       </w:tr>
       <w:tr>
@@ -4717,209 +7487,197 @@
             <w:tcW w:w="7105" w:type="dxa"/>
             <w:gridSpan w:val="3"/>
           </w:tcPr>
-          <w:p/>
-        </w:tc>
-      </w:tr>
-    </w:tbl>
-    <w:p/>
-    <w:tbl>
-      <w:tblPr>
-        <w:tblStyle w:val="a3"/>
-        <w:tblW w:w="0" w:type="auto"/>
-        <w:tblLook w:val="04A0" w:firstRow="1" w:lastRow="0" w:firstColumn="1" w:lastColumn="0" w:noHBand="0" w:noVBand="1"/>
-      </w:tblPr>
-      <w:tblGrid>
-        <w:gridCol w:w="2245"/>
-        <w:gridCol w:w="2368"/>
-        <w:gridCol w:w="2368"/>
-        <w:gridCol w:w="2369"/>
-      </w:tblGrid>
-      <w:tr>
-        <w:tc>
-          <w:tcPr>
-            <w:tcW w:w="2245" w:type="dxa"/>
-          </w:tcPr>
-          <w:p>
-            <w:r>
-              <w:t>ID and name</w:t>
-            </w:r>
-          </w:p>
-        </w:tc>
-        <w:tc>
-          <w:tcPr>
-            <w:tcW w:w="7105" w:type="dxa"/>
-            <w:gridSpan w:val="3"/>
-          </w:tcPr>
-          <w:p/>
-        </w:tc>
-      </w:tr>
-      <w:tr>
-        <w:tc>
-          <w:tcPr>
-            <w:tcW w:w="2245" w:type="dxa"/>
-          </w:tcPr>
-          <w:p>
-            <w:r>
-              <w:t>Primary actor</w:t>
-            </w:r>
-          </w:p>
-        </w:tc>
-        <w:tc>
-          <w:tcPr>
-            <w:tcW w:w="2368" w:type="dxa"/>
-          </w:tcPr>
-          <w:p/>
-        </w:tc>
-        <w:tc>
-          <w:tcPr>
-            <w:tcW w:w="2368" w:type="dxa"/>
-          </w:tcPr>
-          <w:p>
-            <w:r>
-              <w:t>Secondary actors</w:t>
-            </w:r>
-          </w:p>
-        </w:tc>
-        <w:tc>
-          <w:tcPr>
-            <w:tcW w:w="2369" w:type="dxa"/>
-          </w:tcPr>
-          <w:p/>
-        </w:tc>
-      </w:tr>
-      <w:tr>
-        <w:tc>
-          <w:tcPr>
-            <w:tcW w:w="2245" w:type="dxa"/>
-          </w:tcPr>
-          <w:p>
-            <w:r>
-              <w:t>Description</w:t>
-            </w:r>
-          </w:p>
-        </w:tc>
-        <w:tc>
-          <w:tcPr>
-            <w:tcW w:w="7105" w:type="dxa"/>
-            <w:gridSpan w:val="3"/>
-          </w:tcPr>
-          <w:p/>
-        </w:tc>
-      </w:tr>
-      <w:tr>
-        <w:tc>
-          <w:tcPr>
-            <w:tcW w:w="2245" w:type="dxa"/>
-          </w:tcPr>
-          <w:p>
-            <w:r>
-              <w:t>Trigger</w:t>
-            </w:r>
-          </w:p>
-        </w:tc>
-        <w:tc>
-          <w:tcPr>
-            <w:tcW w:w="7105" w:type="dxa"/>
-            <w:gridSpan w:val="3"/>
-          </w:tcPr>
-          <w:p/>
-        </w:tc>
-      </w:tr>
-      <w:tr>
-        <w:tc>
-          <w:tcPr>
-            <w:tcW w:w="2245" w:type="dxa"/>
-          </w:tcPr>
-          <w:p>
-            <w:r>
-              <w:t>Preconditions</w:t>
-            </w:r>
-          </w:p>
-        </w:tc>
-        <w:tc>
-          <w:tcPr>
-            <w:tcW w:w="7105" w:type="dxa"/>
-            <w:gridSpan w:val="3"/>
-          </w:tcPr>
-          <w:p/>
-        </w:tc>
-      </w:tr>
-      <w:tr>
-        <w:tc>
-          <w:tcPr>
-            <w:tcW w:w="2245" w:type="dxa"/>
-          </w:tcPr>
-          <w:p>
-            <w:proofErr w:type="spellStart"/>
-            <w:r>
-              <w:t>Postconditions</w:t>
-            </w:r>
-            <w:proofErr w:type="spellEnd"/>
-          </w:p>
-        </w:tc>
-        <w:tc>
-          <w:tcPr>
-            <w:tcW w:w="7105" w:type="dxa"/>
-            <w:gridSpan w:val="3"/>
-          </w:tcPr>
-          <w:p/>
-        </w:tc>
-      </w:tr>
-      <w:tr>
-        <w:tc>
-          <w:tcPr>
-            <w:tcW w:w="2245" w:type="dxa"/>
-          </w:tcPr>
-          <w:p>
-            <w:r>
-              <w:t>Normal flow</w:t>
-            </w:r>
-          </w:p>
-        </w:tc>
-        <w:tc>
-          <w:tcPr>
-            <w:tcW w:w="7105" w:type="dxa"/>
-            <w:gridSpan w:val="3"/>
-          </w:tcPr>
-          <w:p/>
-        </w:tc>
-      </w:tr>
-      <w:tr>
-        <w:tc>
-          <w:tcPr>
-            <w:tcW w:w="2245" w:type="dxa"/>
-          </w:tcPr>
-          <w:p>
-            <w:r>
-              <w:lastRenderedPageBreak/>
-              <w:t>Alternative flows</w:t>
-            </w:r>
-          </w:p>
-        </w:tc>
-        <w:tc>
-          <w:tcPr>
-            <w:tcW w:w="7105" w:type="dxa"/>
-            <w:gridSpan w:val="3"/>
-          </w:tcPr>
-          <w:p/>
-        </w:tc>
-      </w:tr>
-      <w:tr>
-        <w:tc>
-          <w:tcPr>
-            <w:tcW w:w="2245" w:type="dxa"/>
-          </w:tcPr>
-          <w:p>
-            <w:r>
-              <w:t>Exceptions</w:t>
-            </w:r>
-          </w:p>
-        </w:tc>
-        <w:tc>
-          <w:tcPr>
-            <w:tcW w:w="7105" w:type="dxa"/>
-            <w:gridSpan w:val="3"/>
-          </w:tcPr>
+          <w:p>
+            <w:r>
+              <w:t xml:space="preserve">E1: </w:t>
+            </w:r>
+            <w:proofErr w:type="spellStart"/>
+            <w:r>
+              <w:t>Userul</w:t>
+            </w:r>
+            <w:proofErr w:type="spellEnd"/>
+            <w:r>
+              <w:t xml:space="preserve"> nu a </w:t>
+            </w:r>
+            <w:proofErr w:type="spellStart"/>
+            <w:r>
+              <w:t>confirmat</w:t>
+            </w:r>
+            <w:proofErr w:type="spellEnd"/>
+            <w:r>
+              <w:t xml:space="preserve"> </w:t>
+            </w:r>
+            <w:proofErr w:type="spellStart"/>
+            <w:r>
+              <w:t>emailul</w:t>
+            </w:r>
+            <w:proofErr w:type="spellEnd"/>
+          </w:p>
+          <w:p>
+            <w:r>
+              <w:t xml:space="preserve">       1 </w:t>
+            </w:r>
+            <w:proofErr w:type="spellStart"/>
+            <w:r>
+              <w:t>Contul</w:t>
+            </w:r>
+            <w:proofErr w:type="spellEnd"/>
+            <w:r>
+              <w:t xml:space="preserve"> nu </w:t>
+            </w:r>
+            <w:proofErr w:type="spellStart"/>
+            <w:r>
+              <w:t>este</w:t>
+            </w:r>
+            <w:proofErr w:type="spellEnd"/>
+            <w:r>
+              <w:t xml:space="preserve"> </w:t>
+            </w:r>
+            <w:proofErr w:type="spellStart"/>
+            <w:r>
+              <w:t>creeat</w:t>
+            </w:r>
+            <w:proofErr w:type="spellEnd"/>
+            <w:r>
+              <w:t xml:space="preserve"> </w:t>
+            </w:r>
+            <w:proofErr w:type="spellStart"/>
+            <w:r>
+              <w:t>si</w:t>
+            </w:r>
+            <w:proofErr w:type="spellEnd"/>
+            <w:r>
+              <w:t xml:space="preserve"> </w:t>
+            </w:r>
+            <w:proofErr w:type="spellStart"/>
+            <w:r>
+              <w:t>credentialele</w:t>
+            </w:r>
+            <w:proofErr w:type="spellEnd"/>
+            <w:r>
+              <w:t xml:space="preserve"> nu </w:t>
+            </w:r>
+            <w:proofErr w:type="spellStart"/>
+            <w:r>
+              <w:t>sunt</w:t>
+            </w:r>
+            <w:proofErr w:type="spellEnd"/>
+            <w:r>
+              <w:t xml:space="preserve"> </w:t>
+            </w:r>
+            <w:proofErr w:type="spellStart"/>
+            <w:r>
+              <w:t>recunoscute</w:t>
+            </w:r>
+            <w:proofErr w:type="spellEnd"/>
+            <w:r>
+              <w:t xml:space="preserve"> de </w:t>
+            </w:r>
+            <w:proofErr w:type="spellStart"/>
+            <w:r>
+              <w:t>sistem</w:t>
+            </w:r>
+            <w:proofErr w:type="spellEnd"/>
+          </w:p>
+          <w:p>
+            <w:r>
+              <w:t xml:space="preserve">E2: </w:t>
+            </w:r>
+            <w:proofErr w:type="spellStart"/>
+            <w:r>
+              <w:t>Campurile</w:t>
+            </w:r>
+            <w:proofErr w:type="spellEnd"/>
+            <w:r>
+              <w:t xml:space="preserve"> password </w:t>
+            </w:r>
+            <w:proofErr w:type="spellStart"/>
+            <w:r>
+              <w:t>si</w:t>
+            </w:r>
+            <w:proofErr w:type="spellEnd"/>
+            <w:r>
+              <w:t xml:space="preserve"> repeat password nu </w:t>
+            </w:r>
+            <w:proofErr w:type="spellStart"/>
+            <w:r>
+              <w:t>coincid</w:t>
+            </w:r>
+            <w:proofErr w:type="spellEnd"/>
+          </w:p>
+          <w:p>
+            <w:pPr>
+              <w:pStyle w:val="a4"/>
+              <w:numPr>
+                <w:ilvl w:val="0"/>
+                <w:numId w:val="13"/>
+              </w:numPr>
+            </w:pPr>
+            <w:r>
+              <w:t xml:space="preserve">Este </w:t>
+            </w:r>
+            <w:proofErr w:type="spellStart"/>
+            <w:r>
+              <w:t>afisat</w:t>
+            </w:r>
+            <w:proofErr w:type="spellEnd"/>
+            <w:r>
+              <w:t xml:space="preserve"> un </w:t>
+            </w:r>
+            <w:proofErr w:type="spellStart"/>
+            <w:r>
+              <w:t>mesaj</w:t>
+            </w:r>
+            <w:proofErr w:type="spellEnd"/>
+            <w:r>
+              <w:t xml:space="preserve"> </w:t>
+            </w:r>
+            <w:proofErr w:type="spellStart"/>
+            <w:r>
+              <w:t>corespunzator</w:t>
+            </w:r>
+            <w:proofErr w:type="spellEnd"/>
+            <w:r>
+              <w:t xml:space="preserve"> </w:t>
+            </w:r>
+            <w:proofErr w:type="spellStart"/>
+            <w:r>
+              <w:t>iar</w:t>
+            </w:r>
+            <w:proofErr w:type="spellEnd"/>
+            <w:r>
+              <w:t xml:space="preserve"> </w:t>
+            </w:r>
+            <w:proofErr w:type="spellStart"/>
+            <w:r>
+              <w:t>creearea</w:t>
+            </w:r>
+            <w:proofErr w:type="spellEnd"/>
+            <w:r>
+              <w:t xml:space="preserve"> </w:t>
+            </w:r>
+            <w:proofErr w:type="spellStart"/>
+            <w:r>
+              <w:t>contului</w:t>
+            </w:r>
+            <w:proofErr w:type="spellEnd"/>
+            <w:r>
+              <w:t xml:space="preserve"> nu </w:t>
+            </w:r>
+            <w:proofErr w:type="spellStart"/>
+            <w:r>
+              <w:t>este</w:t>
+            </w:r>
+            <w:proofErr w:type="spellEnd"/>
+            <w:r>
+              <w:t xml:space="preserve"> initiate de </w:t>
+            </w:r>
+            <w:proofErr w:type="spellStart"/>
+            <w:r>
+              <w:t>sistem</w:t>
+            </w:r>
+            <w:proofErr w:type="spellEnd"/>
+          </w:p>
           <w:p/>
         </w:tc>
       </w:tr>
@@ -4939,6 +7697,361 @@
 <file path=word/numbering.xml><?xml version="1.0" encoding="utf-8"?>
 <w:numbering xmlns:wpc="http://schemas.microsoft.com/office/word/2010/wordprocessingCanvas" xmlns:cx="http://schemas.microsoft.com/office/drawing/2014/chartex" xmlns:mc="http://schemas.openxmlformats.org/markup-compatibility/2006" xmlns:o="urn:schemas-microsoft-com:office:office" xmlns:r="http://schemas.openxmlformats.org/officeDocument/2006/relationships" xmlns:m="http://schemas.openxmlformats.org/officeDocument/2006/math" xmlns:v="urn:schemas-microsoft-com:vml" xmlns:wp14="http://schemas.microsoft.com/office/word/2010/wordprocessingDrawing" xmlns:wp="http://schemas.openxmlformats.org/drawingml/2006/wordprocessingDrawing" xmlns:w10="urn:schemas-microsoft-com:office:word" xmlns:w="http://schemas.openxmlformats.org/wordprocessingml/2006/main" xmlns:w14="http://schemas.microsoft.com/office/word/2010/wordml" xmlns:w15="http://schemas.microsoft.com/office/word/2012/wordml" xmlns:w16se="http://schemas.microsoft.com/office/word/2015/wordml/symex" xmlns:wpg="http://schemas.microsoft.com/office/word/2010/wordprocessingGroup" xmlns:wpi="http://schemas.microsoft.com/office/word/2010/wordprocessingInk" xmlns:wne="http://schemas.microsoft.com/office/word/2006/wordml" xmlns:wps="http://schemas.microsoft.com/office/word/2010/wordprocessingShape" mc:Ignorable="w14 w15 w16se wp14">
   <w:abstractNum w:abstractNumId="0" w15:restartNumberingAfterBreak="0">
+    <w:nsid w:val="00281C0D"/>
+    <w:multiLevelType w:val="hybridMultilevel"/>
+    <w:tmpl w:val="A00C8A9E"/>
+    <w:lvl w:ilvl="0" w:tplc="600ABAAC">
+      <w:start w:val="1"/>
+      <w:numFmt w:val="decimal"/>
+      <w:lvlText w:val="%1"/>
+      <w:lvlJc w:val="left"/>
+      <w:pPr>
+        <w:ind w:left="720" w:hanging="360"/>
+      </w:pPr>
+      <w:rPr>
+        <w:rFonts w:asciiTheme="minorHAnsi" w:eastAsiaTheme="minorHAnsi" w:hAnsiTheme="minorHAnsi" w:cstheme="minorBidi"/>
+      </w:rPr>
+    </w:lvl>
+    <w:lvl w:ilvl="1" w:tplc="04190019" w:tentative="1">
+      <w:start w:val="1"/>
+      <w:numFmt w:val="lowerLetter"/>
+      <w:lvlText w:val="%2."/>
+      <w:lvlJc w:val="left"/>
+      <w:pPr>
+        <w:ind w:left="1440" w:hanging="360"/>
+      </w:pPr>
+    </w:lvl>
+    <w:lvl w:ilvl="2" w:tplc="0419001B" w:tentative="1">
+      <w:start w:val="1"/>
+      <w:numFmt w:val="lowerRoman"/>
+      <w:lvlText w:val="%3."/>
+      <w:lvlJc w:val="right"/>
+      <w:pPr>
+        <w:ind w:left="2160" w:hanging="180"/>
+      </w:pPr>
+    </w:lvl>
+    <w:lvl w:ilvl="3" w:tplc="0419000F" w:tentative="1">
+      <w:start w:val="1"/>
+      <w:numFmt w:val="decimal"/>
+      <w:lvlText w:val="%4."/>
+      <w:lvlJc w:val="left"/>
+      <w:pPr>
+        <w:ind w:left="2880" w:hanging="360"/>
+      </w:pPr>
+    </w:lvl>
+    <w:lvl w:ilvl="4" w:tplc="04190019" w:tentative="1">
+      <w:start w:val="1"/>
+      <w:numFmt w:val="lowerLetter"/>
+      <w:lvlText w:val="%5."/>
+      <w:lvlJc w:val="left"/>
+      <w:pPr>
+        <w:ind w:left="3600" w:hanging="360"/>
+      </w:pPr>
+    </w:lvl>
+    <w:lvl w:ilvl="5" w:tplc="0419001B" w:tentative="1">
+      <w:start w:val="1"/>
+      <w:numFmt w:val="lowerRoman"/>
+      <w:lvlText w:val="%6."/>
+      <w:lvlJc w:val="right"/>
+      <w:pPr>
+        <w:ind w:left="4320" w:hanging="180"/>
+      </w:pPr>
+    </w:lvl>
+    <w:lvl w:ilvl="6" w:tplc="0419000F" w:tentative="1">
+      <w:start w:val="1"/>
+      <w:numFmt w:val="decimal"/>
+      <w:lvlText w:val="%7."/>
+      <w:lvlJc w:val="left"/>
+      <w:pPr>
+        <w:ind w:left="5040" w:hanging="360"/>
+      </w:pPr>
+    </w:lvl>
+    <w:lvl w:ilvl="7" w:tplc="04190019" w:tentative="1">
+      <w:start w:val="1"/>
+      <w:numFmt w:val="lowerLetter"/>
+      <w:lvlText w:val="%8."/>
+      <w:lvlJc w:val="left"/>
+      <w:pPr>
+        <w:ind w:left="5760" w:hanging="360"/>
+      </w:pPr>
+    </w:lvl>
+    <w:lvl w:ilvl="8" w:tplc="0419001B" w:tentative="1">
+      <w:start w:val="1"/>
+      <w:numFmt w:val="lowerRoman"/>
+      <w:lvlText w:val="%9."/>
+      <w:lvlJc w:val="right"/>
+      <w:pPr>
+        <w:ind w:left="6480" w:hanging="180"/>
+      </w:pPr>
+    </w:lvl>
+  </w:abstractNum>
+  <w:abstractNum w:abstractNumId="1" w15:restartNumberingAfterBreak="0">
+    <w:nsid w:val="063554D7"/>
+    <w:multiLevelType w:val="hybridMultilevel"/>
+    <w:tmpl w:val="88EEABC4"/>
+    <w:lvl w:ilvl="0" w:tplc="6C847720">
+      <w:start w:val="1"/>
+      <w:numFmt w:val="decimal"/>
+      <w:lvlText w:val="%1"/>
+      <w:lvlJc w:val="left"/>
+      <w:pPr>
+        <w:ind w:left="720" w:hanging="360"/>
+      </w:pPr>
+      <w:rPr>
+        <w:rFonts w:hint="default"/>
+      </w:rPr>
+    </w:lvl>
+    <w:lvl w:ilvl="1" w:tplc="04190019" w:tentative="1">
+      <w:start w:val="1"/>
+      <w:numFmt w:val="lowerLetter"/>
+      <w:lvlText w:val="%2."/>
+      <w:lvlJc w:val="left"/>
+      <w:pPr>
+        <w:ind w:left="1440" w:hanging="360"/>
+      </w:pPr>
+    </w:lvl>
+    <w:lvl w:ilvl="2" w:tplc="0419001B" w:tentative="1">
+      <w:start w:val="1"/>
+      <w:numFmt w:val="lowerRoman"/>
+      <w:lvlText w:val="%3."/>
+      <w:lvlJc w:val="right"/>
+      <w:pPr>
+        <w:ind w:left="2160" w:hanging="180"/>
+      </w:pPr>
+    </w:lvl>
+    <w:lvl w:ilvl="3" w:tplc="0419000F" w:tentative="1">
+      <w:start w:val="1"/>
+      <w:numFmt w:val="decimal"/>
+      <w:lvlText w:val="%4."/>
+      <w:lvlJc w:val="left"/>
+      <w:pPr>
+        <w:ind w:left="2880" w:hanging="360"/>
+      </w:pPr>
+    </w:lvl>
+    <w:lvl w:ilvl="4" w:tplc="04190019" w:tentative="1">
+      <w:start w:val="1"/>
+      <w:numFmt w:val="lowerLetter"/>
+      <w:lvlText w:val="%5."/>
+      <w:lvlJc w:val="left"/>
+      <w:pPr>
+        <w:ind w:left="3600" w:hanging="360"/>
+      </w:pPr>
+    </w:lvl>
+    <w:lvl w:ilvl="5" w:tplc="0419001B" w:tentative="1">
+      <w:start w:val="1"/>
+      <w:numFmt w:val="lowerRoman"/>
+      <w:lvlText w:val="%6."/>
+      <w:lvlJc w:val="right"/>
+      <w:pPr>
+        <w:ind w:left="4320" w:hanging="180"/>
+      </w:pPr>
+    </w:lvl>
+    <w:lvl w:ilvl="6" w:tplc="0419000F" w:tentative="1">
+      <w:start w:val="1"/>
+      <w:numFmt w:val="decimal"/>
+      <w:lvlText w:val="%7."/>
+      <w:lvlJc w:val="left"/>
+      <w:pPr>
+        <w:ind w:left="5040" w:hanging="360"/>
+      </w:pPr>
+    </w:lvl>
+    <w:lvl w:ilvl="7" w:tplc="04190019" w:tentative="1">
+      <w:start w:val="1"/>
+      <w:numFmt w:val="lowerLetter"/>
+      <w:lvlText w:val="%8."/>
+      <w:lvlJc w:val="left"/>
+      <w:pPr>
+        <w:ind w:left="5760" w:hanging="360"/>
+      </w:pPr>
+    </w:lvl>
+    <w:lvl w:ilvl="8" w:tplc="0419001B" w:tentative="1">
+      <w:start w:val="1"/>
+      <w:numFmt w:val="lowerRoman"/>
+      <w:lvlText w:val="%9."/>
+      <w:lvlJc w:val="right"/>
+      <w:pPr>
+        <w:ind w:left="6480" w:hanging="180"/>
+      </w:pPr>
+    </w:lvl>
+  </w:abstractNum>
+  <w:abstractNum w:abstractNumId="2" w15:restartNumberingAfterBreak="0">
+    <w:nsid w:val="24AE691F"/>
+    <w:multiLevelType w:val="hybridMultilevel"/>
+    <w:tmpl w:val="F1CCDD8E"/>
+    <w:lvl w:ilvl="0" w:tplc="0419000F">
+      <w:start w:val="1"/>
+      <w:numFmt w:val="decimal"/>
+      <w:lvlText w:val="%1."/>
+      <w:lvlJc w:val="left"/>
+      <w:pPr>
+        <w:ind w:left="720" w:hanging="360"/>
+      </w:pPr>
+      <w:rPr>
+        <w:rFonts w:hint="default"/>
+      </w:rPr>
+    </w:lvl>
+    <w:lvl w:ilvl="1" w:tplc="04190019" w:tentative="1">
+      <w:start w:val="1"/>
+      <w:numFmt w:val="lowerLetter"/>
+      <w:lvlText w:val="%2."/>
+      <w:lvlJc w:val="left"/>
+      <w:pPr>
+        <w:ind w:left="1440" w:hanging="360"/>
+      </w:pPr>
+    </w:lvl>
+    <w:lvl w:ilvl="2" w:tplc="0419001B" w:tentative="1">
+      <w:start w:val="1"/>
+      <w:numFmt w:val="lowerRoman"/>
+      <w:lvlText w:val="%3."/>
+      <w:lvlJc w:val="right"/>
+      <w:pPr>
+        <w:ind w:left="2160" w:hanging="180"/>
+      </w:pPr>
+    </w:lvl>
+    <w:lvl w:ilvl="3" w:tplc="0419000F" w:tentative="1">
+      <w:start w:val="1"/>
+      <w:numFmt w:val="decimal"/>
+      <w:lvlText w:val="%4."/>
+      <w:lvlJc w:val="left"/>
+      <w:pPr>
+        <w:ind w:left="2880" w:hanging="360"/>
+      </w:pPr>
+    </w:lvl>
+    <w:lvl w:ilvl="4" w:tplc="04190019" w:tentative="1">
+      <w:start w:val="1"/>
+      <w:numFmt w:val="lowerLetter"/>
+      <w:lvlText w:val="%5."/>
+      <w:lvlJc w:val="left"/>
+      <w:pPr>
+        <w:ind w:left="3600" w:hanging="360"/>
+      </w:pPr>
+    </w:lvl>
+    <w:lvl w:ilvl="5" w:tplc="0419001B" w:tentative="1">
+      <w:start w:val="1"/>
+      <w:numFmt w:val="lowerRoman"/>
+      <w:lvlText w:val="%6."/>
+      <w:lvlJc w:val="right"/>
+      <w:pPr>
+        <w:ind w:left="4320" w:hanging="180"/>
+      </w:pPr>
+    </w:lvl>
+    <w:lvl w:ilvl="6" w:tplc="0419000F" w:tentative="1">
+      <w:start w:val="1"/>
+      <w:numFmt w:val="decimal"/>
+      <w:lvlText w:val="%7."/>
+      <w:lvlJc w:val="left"/>
+      <w:pPr>
+        <w:ind w:left="5040" w:hanging="360"/>
+      </w:pPr>
+    </w:lvl>
+    <w:lvl w:ilvl="7" w:tplc="04190019" w:tentative="1">
+      <w:start w:val="1"/>
+      <w:numFmt w:val="lowerLetter"/>
+      <w:lvlText w:val="%8."/>
+      <w:lvlJc w:val="left"/>
+      <w:pPr>
+        <w:ind w:left="5760" w:hanging="360"/>
+      </w:pPr>
+    </w:lvl>
+    <w:lvl w:ilvl="8" w:tplc="0419001B" w:tentative="1">
+      <w:start w:val="1"/>
+      <w:numFmt w:val="lowerRoman"/>
+      <w:lvlText w:val="%9."/>
+      <w:lvlJc w:val="right"/>
+      <w:pPr>
+        <w:ind w:left="6480" w:hanging="180"/>
+      </w:pPr>
+    </w:lvl>
+  </w:abstractNum>
+  <w:abstractNum w:abstractNumId="3" w15:restartNumberingAfterBreak="0">
+    <w:nsid w:val="42B136AC"/>
+    <w:multiLevelType w:val="hybridMultilevel"/>
+    <w:tmpl w:val="40EAC76E"/>
+    <w:lvl w:ilvl="0" w:tplc="0419000F">
+      <w:numFmt w:val="decimal"/>
+      <w:lvlText w:val="%1."/>
+      <w:lvlJc w:val="left"/>
+      <w:pPr>
+        <w:ind w:left="720" w:hanging="360"/>
+      </w:pPr>
+      <w:rPr>
+        <w:rFonts w:hint="default"/>
+      </w:rPr>
+    </w:lvl>
+    <w:lvl w:ilvl="1" w:tplc="04190019" w:tentative="1">
+      <w:start w:val="1"/>
+      <w:numFmt w:val="lowerLetter"/>
+      <w:lvlText w:val="%2."/>
+      <w:lvlJc w:val="left"/>
+      <w:pPr>
+        <w:ind w:left="1440" w:hanging="360"/>
+      </w:pPr>
+    </w:lvl>
+    <w:lvl w:ilvl="2" w:tplc="0419001B" w:tentative="1">
+      <w:start w:val="1"/>
+      <w:numFmt w:val="lowerRoman"/>
+      <w:lvlText w:val="%3."/>
+      <w:lvlJc w:val="right"/>
+      <w:pPr>
+        <w:ind w:left="2160" w:hanging="180"/>
+      </w:pPr>
+    </w:lvl>
+    <w:lvl w:ilvl="3" w:tplc="0419000F" w:tentative="1">
+      <w:start w:val="1"/>
+      <w:numFmt w:val="decimal"/>
+      <w:lvlText w:val="%4."/>
+      <w:lvlJc w:val="left"/>
+      <w:pPr>
+        <w:ind w:left="2880" w:hanging="360"/>
+      </w:pPr>
+    </w:lvl>
+    <w:lvl w:ilvl="4" w:tplc="04190019" w:tentative="1">
+      <w:start w:val="1"/>
+      <w:numFmt w:val="lowerLetter"/>
+      <w:lvlText w:val="%5."/>
+      <w:lvlJc w:val="left"/>
+      <w:pPr>
+        <w:ind w:left="3600" w:hanging="360"/>
+      </w:pPr>
+    </w:lvl>
+    <w:lvl w:ilvl="5" w:tplc="0419001B" w:tentative="1">
+      <w:start w:val="1"/>
+      <w:numFmt w:val="lowerRoman"/>
+      <w:lvlText w:val="%6."/>
+      <w:lvlJc w:val="right"/>
+      <w:pPr>
+        <w:ind w:left="4320" w:hanging="180"/>
+      </w:pPr>
+    </w:lvl>
+    <w:lvl w:ilvl="6" w:tplc="0419000F" w:tentative="1">
+      <w:start w:val="1"/>
+      <w:numFmt w:val="decimal"/>
+      <w:lvlText w:val="%7."/>
+      <w:lvlJc w:val="left"/>
+      <w:pPr>
+        <w:ind w:left="5040" w:hanging="360"/>
+      </w:pPr>
+    </w:lvl>
+    <w:lvl w:ilvl="7" w:tplc="04190019" w:tentative="1">
+      <w:start w:val="1"/>
+      <w:numFmt w:val="lowerLetter"/>
+      <w:lvlText w:val="%8."/>
+      <w:lvlJc w:val="left"/>
+      <w:pPr>
+        <w:ind w:left="5760" w:hanging="360"/>
+      </w:pPr>
+    </w:lvl>
+    <w:lvl w:ilvl="8" w:tplc="0419001B" w:tentative="1">
+      <w:start w:val="1"/>
+      <w:numFmt w:val="lowerRoman"/>
+      <w:lvlText w:val="%9."/>
+      <w:lvlJc w:val="right"/>
+      <w:pPr>
+        <w:ind w:left="6480" w:hanging="180"/>
+      </w:pPr>
+    </w:lvl>
+  </w:abstractNum>
+  <w:abstractNum w:abstractNumId="4" w15:restartNumberingAfterBreak="0">
     <w:nsid w:val="49766F21"/>
     <w:multiLevelType w:val="hybridMultilevel"/>
     <w:tmpl w:val="C4F2F0F0"/>
@@ -5027,7 +8140,7 @@
       </w:pPr>
     </w:lvl>
   </w:abstractNum>
-  <w:abstractNum w:abstractNumId="1" w15:restartNumberingAfterBreak="0">
+  <w:abstractNum w:abstractNumId="5" w15:restartNumberingAfterBreak="0">
     <w:nsid w:val="4A461A2A"/>
     <w:multiLevelType w:val="hybridMultilevel"/>
     <w:tmpl w:val="CD3E6070"/>
@@ -5116,7 +8229,7 @@
       </w:pPr>
     </w:lvl>
   </w:abstractNum>
-  <w:abstractNum w:abstractNumId="2" w15:restartNumberingAfterBreak="0">
+  <w:abstractNum w:abstractNumId="6" w15:restartNumberingAfterBreak="0">
     <w:nsid w:val="4E987441"/>
     <w:multiLevelType w:val="hybridMultilevel"/>
     <w:tmpl w:val="14A096EE"/>
@@ -5205,7 +8318,95 @@
       </w:pPr>
     </w:lvl>
   </w:abstractNum>
-  <w:abstractNum w:abstractNumId="3" w15:restartNumberingAfterBreak="0">
+  <w:abstractNum w:abstractNumId="7" w15:restartNumberingAfterBreak="0">
+    <w:nsid w:val="62176AB6"/>
+    <w:multiLevelType w:val="hybridMultilevel"/>
+    <w:tmpl w:val="2B640A72"/>
+    <w:lvl w:ilvl="0" w:tplc="0419000F">
+      <w:numFmt w:val="decimal"/>
+      <w:lvlText w:val="%1."/>
+      <w:lvlJc w:val="left"/>
+      <w:pPr>
+        <w:ind w:left="720" w:hanging="360"/>
+      </w:pPr>
+      <w:rPr>
+        <w:rFonts w:hint="default"/>
+      </w:rPr>
+    </w:lvl>
+    <w:lvl w:ilvl="1" w:tplc="04190019" w:tentative="1">
+      <w:start w:val="1"/>
+      <w:numFmt w:val="lowerLetter"/>
+      <w:lvlText w:val="%2."/>
+      <w:lvlJc w:val="left"/>
+      <w:pPr>
+        <w:ind w:left="1440" w:hanging="360"/>
+      </w:pPr>
+    </w:lvl>
+    <w:lvl w:ilvl="2" w:tplc="0419001B" w:tentative="1">
+      <w:start w:val="1"/>
+      <w:numFmt w:val="lowerRoman"/>
+      <w:lvlText w:val="%3."/>
+      <w:lvlJc w:val="right"/>
+      <w:pPr>
+        <w:ind w:left="2160" w:hanging="180"/>
+      </w:pPr>
+    </w:lvl>
+    <w:lvl w:ilvl="3" w:tplc="0419000F" w:tentative="1">
+      <w:start w:val="1"/>
+      <w:numFmt w:val="decimal"/>
+      <w:lvlText w:val="%4."/>
+      <w:lvlJc w:val="left"/>
+      <w:pPr>
+        <w:ind w:left="2880" w:hanging="360"/>
+      </w:pPr>
+    </w:lvl>
+    <w:lvl w:ilvl="4" w:tplc="04190019" w:tentative="1">
+      <w:start w:val="1"/>
+      <w:numFmt w:val="lowerLetter"/>
+      <w:lvlText w:val="%5."/>
+      <w:lvlJc w:val="left"/>
+      <w:pPr>
+        <w:ind w:left="3600" w:hanging="360"/>
+      </w:pPr>
+    </w:lvl>
+    <w:lvl w:ilvl="5" w:tplc="0419001B" w:tentative="1">
+      <w:start w:val="1"/>
+      <w:numFmt w:val="lowerRoman"/>
+      <w:lvlText w:val="%6."/>
+      <w:lvlJc w:val="right"/>
+      <w:pPr>
+        <w:ind w:left="4320" w:hanging="180"/>
+      </w:pPr>
+    </w:lvl>
+    <w:lvl w:ilvl="6" w:tplc="0419000F" w:tentative="1">
+      <w:start w:val="1"/>
+      <w:numFmt w:val="decimal"/>
+      <w:lvlText w:val="%7."/>
+      <w:lvlJc w:val="left"/>
+      <w:pPr>
+        <w:ind w:left="5040" w:hanging="360"/>
+      </w:pPr>
+    </w:lvl>
+    <w:lvl w:ilvl="7" w:tplc="04190019" w:tentative="1">
+      <w:start w:val="1"/>
+      <w:numFmt w:val="lowerLetter"/>
+      <w:lvlText w:val="%8."/>
+      <w:lvlJc w:val="left"/>
+      <w:pPr>
+        <w:ind w:left="5760" w:hanging="360"/>
+      </w:pPr>
+    </w:lvl>
+    <w:lvl w:ilvl="8" w:tplc="0419001B" w:tentative="1">
+      <w:start w:val="1"/>
+      <w:numFmt w:val="lowerRoman"/>
+      <w:lvlText w:val="%9."/>
+      <w:lvlJc w:val="right"/>
+      <w:pPr>
+        <w:ind w:left="6480" w:hanging="180"/>
+      </w:pPr>
+    </w:lvl>
+  </w:abstractNum>
+  <w:abstractNum w:abstractNumId="8" w15:restartNumberingAfterBreak="0">
     <w:nsid w:val="634B0C61"/>
     <w:multiLevelType w:val="hybridMultilevel"/>
     <w:tmpl w:val="9E8C05AC"/>
@@ -5294,7 +8495,7 @@
       </w:pPr>
     </w:lvl>
   </w:abstractNum>
-  <w:abstractNum w:abstractNumId="4" w15:restartNumberingAfterBreak="0">
+  <w:abstractNum w:abstractNumId="9" w15:restartNumberingAfterBreak="0">
     <w:nsid w:val="6E297329"/>
     <w:multiLevelType w:val="hybridMultilevel"/>
     <w:tmpl w:val="0DEC9BAE"/>
@@ -5382,20 +8583,309 @@
       </w:pPr>
     </w:lvl>
   </w:abstractNum>
+  <w:abstractNum w:abstractNumId="10" w15:restartNumberingAfterBreak="0">
+    <w:nsid w:val="6E5908A9"/>
+    <w:multiLevelType w:val="hybridMultilevel"/>
+    <w:tmpl w:val="624217CA"/>
+    <w:lvl w:ilvl="0" w:tplc="0419000F">
+      <w:numFmt w:val="decimal"/>
+      <w:lvlText w:val="%1."/>
+      <w:lvlJc w:val="left"/>
+      <w:pPr>
+        <w:ind w:left="720" w:hanging="360"/>
+      </w:pPr>
+      <w:rPr>
+        <w:rFonts w:hint="default"/>
+      </w:rPr>
+    </w:lvl>
+    <w:lvl w:ilvl="1" w:tplc="04190019" w:tentative="1">
+      <w:start w:val="1"/>
+      <w:numFmt w:val="lowerLetter"/>
+      <w:lvlText w:val="%2."/>
+      <w:lvlJc w:val="left"/>
+      <w:pPr>
+        <w:ind w:left="1440" w:hanging="360"/>
+      </w:pPr>
+    </w:lvl>
+    <w:lvl w:ilvl="2" w:tplc="0419001B" w:tentative="1">
+      <w:start w:val="1"/>
+      <w:numFmt w:val="lowerRoman"/>
+      <w:lvlText w:val="%3."/>
+      <w:lvlJc w:val="right"/>
+      <w:pPr>
+        <w:ind w:left="2160" w:hanging="180"/>
+      </w:pPr>
+    </w:lvl>
+    <w:lvl w:ilvl="3" w:tplc="0419000F" w:tentative="1">
+      <w:start w:val="1"/>
+      <w:numFmt w:val="decimal"/>
+      <w:lvlText w:val="%4."/>
+      <w:lvlJc w:val="left"/>
+      <w:pPr>
+        <w:ind w:left="2880" w:hanging="360"/>
+      </w:pPr>
+    </w:lvl>
+    <w:lvl w:ilvl="4" w:tplc="04190019" w:tentative="1">
+      <w:start w:val="1"/>
+      <w:numFmt w:val="lowerLetter"/>
+      <w:lvlText w:val="%5."/>
+      <w:lvlJc w:val="left"/>
+      <w:pPr>
+        <w:ind w:left="3600" w:hanging="360"/>
+      </w:pPr>
+    </w:lvl>
+    <w:lvl w:ilvl="5" w:tplc="0419001B" w:tentative="1">
+      <w:start w:val="1"/>
+      <w:numFmt w:val="lowerRoman"/>
+      <w:lvlText w:val="%6."/>
+      <w:lvlJc w:val="right"/>
+      <w:pPr>
+        <w:ind w:left="4320" w:hanging="180"/>
+      </w:pPr>
+    </w:lvl>
+    <w:lvl w:ilvl="6" w:tplc="0419000F" w:tentative="1">
+      <w:start w:val="1"/>
+      <w:numFmt w:val="decimal"/>
+      <w:lvlText w:val="%7."/>
+      <w:lvlJc w:val="left"/>
+      <w:pPr>
+        <w:ind w:left="5040" w:hanging="360"/>
+      </w:pPr>
+    </w:lvl>
+    <w:lvl w:ilvl="7" w:tplc="04190019" w:tentative="1">
+      <w:start w:val="1"/>
+      <w:numFmt w:val="lowerLetter"/>
+      <w:lvlText w:val="%8."/>
+      <w:lvlJc w:val="left"/>
+      <w:pPr>
+        <w:ind w:left="5760" w:hanging="360"/>
+      </w:pPr>
+    </w:lvl>
+    <w:lvl w:ilvl="8" w:tplc="0419001B" w:tentative="1">
+      <w:start w:val="1"/>
+      <w:numFmt w:val="lowerRoman"/>
+      <w:lvlText w:val="%9."/>
+      <w:lvlJc w:val="right"/>
+      <w:pPr>
+        <w:ind w:left="6480" w:hanging="180"/>
+      </w:pPr>
+    </w:lvl>
+  </w:abstractNum>
+  <w:abstractNum w:abstractNumId="11" w15:restartNumberingAfterBreak="0">
+    <w:nsid w:val="776653E4"/>
+    <w:multiLevelType w:val="hybridMultilevel"/>
+    <w:tmpl w:val="56C4F388"/>
+    <w:lvl w:ilvl="0" w:tplc="CB8AF9B0">
+      <w:start w:val="1"/>
+      <w:numFmt w:val="decimal"/>
+      <w:lvlText w:val="%1"/>
+      <w:lvlJc w:val="left"/>
+      <w:pPr>
+        <w:ind w:left="720" w:hanging="360"/>
+      </w:pPr>
+      <w:rPr>
+        <w:rFonts w:hint="default"/>
+      </w:rPr>
+    </w:lvl>
+    <w:lvl w:ilvl="1" w:tplc="04190019" w:tentative="1">
+      <w:start w:val="1"/>
+      <w:numFmt w:val="lowerLetter"/>
+      <w:lvlText w:val="%2."/>
+      <w:lvlJc w:val="left"/>
+      <w:pPr>
+        <w:ind w:left="1440" w:hanging="360"/>
+      </w:pPr>
+    </w:lvl>
+    <w:lvl w:ilvl="2" w:tplc="0419001B" w:tentative="1">
+      <w:start w:val="1"/>
+      <w:numFmt w:val="lowerRoman"/>
+      <w:lvlText w:val="%3."/>
+      <w:lvlJc w:val="right"/>
+      <w:pPr>
+        <w:ind w:left="2160" w:hanging="180"/>
+      </w:pPr>
+    </w:lvl>
+    <w:lvl w:ilvl="3" w:tplc="0419000F" w:tentative="1">
+      <w:start w:val="1"/>
+      <w:numFmt w:val="decimal"/>
+      <w:lvlText w:val="%4."/>
+      <w:lvlJc w:val="left"/>
+      <w:pPr>
+        <w:ind w:left="2880" w:hanging="360"/>
+      </w:pPr>
+    </w:lvl>
+    <w:lvl w:ilvl="4" w:tplc="04190019" w:tentative="1">
+      <w:start w:val="1"/>
+      <w:numFmt w:val="lowerLetter"/>
+      <w:lvlText w:val="%5."/>
+      <w:lvlJc w:val="left"/>
+      <w:pPr>
+        <w:ind w:left="3600" w:hanging="360"/>
+      </w:pPr>
+    </w:lvl>
+    <w:lvl w:ilvl="5" w:tplc="0419001B" w:tentative="1">
+      <w:start w:val="1"/>
+      <w:numFmt w:val="lowerRoman"/>
+      <w:lvlText w:val="%6."/>
+      <w:lvlJc w:val="right"/>
+      <w:pPr>
+        <w:ind w:left="4320" w:hanging="180"/>
+      </w:pPr>
+    </w:lvl>
+    <w:lvl w:ilvl="6" w:tplc="0419000F" w:tentative="1">
+      <w:start w:val="1"/>
+      <w:numFmt w:val="decimal"/>
+      <w:lvlText w:val="%7."/>
+      <w:lvlJc w:val="left"/>
+      <w:pPr>
+        <w:ind w:left="5040" w:hanging="360"/>
+      </w:pPr>
+    </w:lvl>
+    <w:lvl w:ilvl="7" w:tplc="04190019" w:tentative="1">
+      <w:start w:val="1"/>
+      <w:numFmt w:val="lowerLetter"/>
+      <w:lvlText w:val="%8."/>
+      <w:lvlJc w:val="left"/>
+      <w:pPr>
+        <w:ind w:left="5760" w:hanging="360"/>
+      </w:pPr>
+    </w:lvl>
+    <w:lvl w:ilvl="8" w:tplc="0419001B" w:tentative="1">
+      <w:start w:val="1"/>
+      <w:numFmt w:val="lowerRoman"/>
+      <w:lvlText w:val="%9."/>
+      <w:lvlJc w:val="right"/>
+      <w:pPr>
+        <w:ind w:left="6480" w:hanging="180"/>
+      </w:pPr>
+    </w:lvl>
+  </w:abstractNum>
+  <w:abstractNum w:abstractNumId="12" w15:restartNumberingAfterBreak="0">
+    <w:nsid w:val="7D1847C1"/>
+    <w:multiLevelType w:val="hybridMultilevel"/>
+    <w:tmpl w:val="C1427908"/>
+    <w:lvl w:ilvl="0" w:tplc="0419000F">
+      <w:numFmt w:val="decimal"/>
+      <w:lvlText w:val="%1."/>
+      <w:lvlJc w:val="left"/>
+      <w:pPr>
+        <w:ind w:left="720" w:hanging="360"/>
+      </w:pPr>
+      <w:rPr>
+        <w:rFonts w:hint="default"/>
+      </w:rPr>
+    </w:lvl>
+    <w:lvl w:ilvl="1" w:tplc="04190019" w:tentative="1">
+      <w:start w:val="1"/>
+      <w:numFmt w:val="lowerLetter"/>
+      <w:lvlText w:val="%2."/>
+      <w:lvlJc w:val="left"/>
+      <w:pPr>
+        <w:ind w:left="1440" w:hanging="360"/>
+      </w:pPr>
+    </w:lvl>
+    <w:lvl w:ilvl="2" w:tplc="0419001B" w:tentative="1">
+      <w:start w:val="1"/>
+      <w:numFmt w:val="lowerRoman"/>
+      <w:lvlText w:val="%3."/>
+      <w:lvlJc w:val="right"/>
+      <w:pPr>
+        <w:ind w:left="2160" w:hanging="180"/>
+      </w:pPr>
+    </w:lvl>
+    <w:lvl w:ilvl="3" w:tplc="0419000F" w:tentative="1">
+      <w:start w:val="1"/>
+      <w:numFmt w:val="decimal"/>
+      <w:lvlText w:val="%4."/>
+      <w:lvlJc w:val="left"/>
+      <w:pPr>
+        <w:ind w:left="2880" w:hanging="360"/>
+      </w:pPr>
+    </w:lvl>
+    <w:lvl w:ilvl="4" w:tplc="04190019" w:tentative="1">
+      <w:start w:val="1"/>
+      <w:numFmt w:val="lowerLetter"/>
+      <w:lvlText w:val="%5."/>
+      <w:lvlJc w:val="left"/>
+      <w:pPr>
+        <w:ind w:left="3600" w:hanging="360"/>
+      </w:pPr>
+    </w:lvl>
+    <w:lvl w:ilvl="5" w:tplc="0419001B" w:tentative="1">
+      <w:start w:val="1"/>
+      <w:numFmt w:val="lowerRoman"/>
+      <w:lvlText w:val="%6."/>
+      <w:lvlJc w:val="right"/>
+      <w:pPr>
+        <w:ind w:left="4320" w:hanging="180"/>
+      </w:pPr>
+    </w:lvl>
+    <w:lvl w:ilvl="6" w:tplc="0419000F" w:tentative="1">
+      <w:start w:val="1"/>
+      <w:numFmt w:val="decimal"/>
+      <w:lvlText w:val="%7."/>
+      <w:lvlJc w:val="left"/>
+      <w:pPr>
+        <w:ind w:left="5040" w:hanging="360"/>
+      </w:pPr>
+    </w:lvl>
+    <w:lvl w:ilvl="7" w:tplc="04190019" w:tentative="1">
+      <w:start w:val="1"/>
+      <w:numFmt w:val="lowerLetter"/>
+      <w:lvlText w:val="%8."/>
+      <w:lvlJc w:val="left"/>
+      <w:pPr>
+        <w:ind w:left="5760" w:hanging="360"/>
+      </w:pPr>
+    </w:lvl>
+    <w:lvl w:ilvl="8" w:tplc="0419001B" w:tentative="1">
+      <w:start w:val="1"/>
+      <w:numFmt w:val="lowerRoman"/>
+      <w:lvlText w:val="%9."/>
+      <w:lvlJc w:val="right"/>
+      <w:pPr>
+        <w:ind w:left="6480" w:hanging="180"/>
+      </w:pPr>
+    </w:lvl>
+  </w:abstractNum>
   <w:num w:numId="1">
+    <w:abstractNumId w:val="5"/>
+  </w:num>
+  <w:num w:numId="2">
+    <w:abstractNumId w:val="4"/>
+  </w:num>
+  <w:num w:numId="3">
+    <w:abstractNumId w:val="9"/>
+  </w:num>
+  <w:num w:numId="4">
+    <w:abstractNumId w:val="8"/>
+  </w:num>
+  <w:num w:numId="5">
+    <w:abstractNumId w:val="6"/>
+  </w:num>
+  <w:num w:numId="6">
+    <w:abstractNumId w:val="7"/>
+  </w:num>
+  <w:num w:numId="7">
+    <w:abstractNumId w:val="12"/>
+  </w:num>
+  <w:num w:numId="8">
+    <w:abstractNumId w:val="10"/>
+  </w:num>
+  <w:num w:numId="9">
+    <w:abstractNumId w:val="0"/>
+  </w:num>
+  <w:num w:numId="10">
+    <w:abstractNumId w:val="3"/>
+  </w:num>
+  <w:num w:numId="11">
     <w:abstractNumId w:val="1"/>
   </w:num>
-  <w:num w:numId="2">
-    <w:abstractNumId w:val="0"/>
+  <w:num w:numId="12">
+    <w:abstractNumId w:val="2"/>
   </w:num>
-  <w:num w:numId="3">
-    <w:abstractNumId w:val="4"/>
-  </w:num>
-  <w:num w:numId="4">
-    <w:abstractNumId w:val="3"/>
-  </w:num>
-  <w:num w:numId="5">
-    <w:abstractNumId w:val="2"/>
+  <w:num w:numId="13">
+    <w:abstractNumId w:val="11"/>
   </w:num>
 </w:numbering>
 </file>

</xml_diff>